<commit_message>
"Written documentation actualized. Created one default object for client, pet, clinic history, room, date and detail on Vet's builder. Added search pet method on client, and corrected search pet method on Vet class. Corrected method for adding a clinic history. Added method to calculate medication's cost, and added this to hospitalization's cost. There's an error in method hospitalizationV on Vet class, with the double travel. Created report for class Detail. Changed relation between Detail and Drug; now Drug is only related to Vet, because it's used on hospitalization method"
</commit_message>
<xml_diff>
--- a/Documentación del Laboratorio 3.docx
+++ b/Documentación del Laboratorio 3.docx
@@ -27,18 +27,7 @@
           <w:szCs w:val="28"/>
           <w:lang w:val="es-ES" w:eastAsia="es-ES"/>
         </w:rPr>
-        <w:t xml:space="preserve">Documentación del Laboratorio </w:t>
-      </w:r>
-      <w:r>
-        <w:rPr>
-          <w:rFonts w:ascii="Times New Roman" w:eastAsia="Times New Roman" w:hAnsi="Times New Roman" w:cs="Times New Roman"/>
-          <w:b/>
-          <w:bCs/>
-          <w:sz w:val="28"/>
-          <w:szCs w:val="28"/>
-          <w:lang w:val="es-ES" w:eastAsia="es-ES"/>
-        </w:rPr>
-        <w:t>3</w:t>
+        <w:t>Documentación del Laboratorio 3</w:t>
       </w:r>
     </w:p>
     <w:p>
@@ -523,23 +512,9 @@
         <w:t>Algoritmos y Programación I</w:t>
       </w:r>
     </w:p>
-    <w:p>
-      <w:pPr>
-        <w:rPr>
-          <w:lang w:val="en-US"/>
-        </w:rPr>
-      </w:pPr>
-    </w:p>
-    <w:p>
-      <w:pPr>
-        <w:rPr>
-          <w:lang w:val="en-US"/>
-        </w:rPr>
-      </w:pPr>
-      <w:r>
-        <w:rPr>
-          <w:lang w:val="en-US"/>
-        </w:rPr>
+    <w:p/>
+    <w:p>
+      <w:r>
         <w:br w:type="page"/>
       </w:r>
     </w:p>
@@ -559,46 +534,40 @@
           <w:sz w:val="24"/>
         </w:rPr>
         <w:lastRenderedPageBreak/>
-        <w:t xml:space="preserve">Documentación del Laboratorio </w:t>
-      </w:r>
-      <w:r>
+        <w:t>Documentación del Laboratorio 3</w:t>
+      </w:r>
+    </w:p>
+    <w:p>
+      <w:pPr>
+        <w:jc w:val="center"/>
         <w:rPr>
           <w:rFonts w:ascii="Times New Roman" w:hAnsi="Times New Roman" w:cs="Times New Roman"/>
           <w:b/>
           <w:sz w:val="24"/>
         </w:rPr>
-        <w:t>3</w:t>
-      </w:r>
-    </w:p>
-    <w:p>
-      <w:pPr>
-        <w:jc w:val="center"/>
+      </w:pPr>
+    </w:p>
+    <w:p>
+      <w:pPr>
+        <w:spacing w:line="480" w:lineRule="auto"/>
         <w:rPr>
           <w:rFonts w:ascii="Times New Roman" w:hAnsi="Times New Roman" w:cs="Times New Roman"/>
           <w:b/>
           <w:sz w:val="24"/>
         </w:rPr>
       </w:pPr>
-    </w:p>
-    <w:p>
-      <w:pPr>
+      <w:r>
         <w:rPr>
           <w:rFonts w:ascii="Times New Roman" w:hAnsi="Times New Roman" w:cs="Times New Roman"/>
           <w:b/>
           <w:sz w:val="24"/>
         </w:rPr>
-      </w:pPr>
-      <w:r>
-        <w:rPr>
-          <w:rFonts w:ascii="Times New Roman" w:hAnsi="Times New Roman" w:cs="Times New Roman"/>
-          <w:b/>
-          <w:sz w:val="24"/>
-        </w:rPr>
         <w:t>Identificación del problema.</w:t>
       </w:r>
     </w:p>
     <w:p>
       <w:pPr>
+        <w:spacing w:line="480" w:lineRule="auto"/>
         <w:rPr>
           <w:rFonts w:ascii="Times New Roman" w:hAnsi="Times New Roman" w:cs="Times New Roman"/>
           <w:sz w:val="24"/>
@@ -631,14 +600,16 @@
     </w:p>
     <w:p>
       <w:pPr>
-        <w:rPr>
-          <w:rFonts w:ascii="Times New Roman" w:hAnsi="Times New Roman" w:cs="Times New Roman"/>
-          <w:sz w:val="24"/>
-        </w:rPr>
-      </w:pPr>
-    </w:p>
-    <w:p>
-      <w:pPr>
+        <w:spacing w:line="480" w:lineRule="auto"/>
+        <w:rPr>
+          <w:rFonts w:ascii="Times New Roman" w:hAnsi="Times New Roman" w:cs="Times New Roman"/>
+          <w:sz w:val="24"/>
+        </w:rPr>
+      </w:pPr>
+    </w:p>
+    <w:p>
+      <w:pPr>
+        <w:spacing w:line="480" w:lineRule="auto"/>
         <w:rPr>
           <w:rFonts w:ascii="Times New Roman" w:hAnsi="Times New Roman" w:cs="Times New Roman"/>
           <w:b/>
@@ -656,19 +627,12 @@
     </w:p>
     <w:p>
       <w:pPr>
-        <w:rPr>
-          <w:rFonts w:ascii="Times New Roman" w:hAnsi="Times New Roman" w:cs="Times New Roman"/>
-          <w:sz w:val="24"/>
-        </w:rPr>
-      </w:pPr>
-      <w:r>
-        <w:rPr>
-          <w:rFonts w:ascii="Times New Roman" w:hAnsi="Times New Roman" w:cs="Times New Roman"/>
-          <w:b/>
-          <w:sz w:val="24"/>
-        </w:rPr>
-        <w:tab/>
-      </w:r>
+        <w:spacing w:line="480" w:lineRule="auto"/>
+        <w:rPr>
+          <w:rFonts w:ascii="Times New Roman" w:hAnsi="Times New Roman" w:cs="Times New Roman"/>
+          <w:sz w:val="24"/>
+        </w:rPr>
+      </w:pPr>
       <w:r>
         <w:rPr>
           <w:rFonts w:ascii="Times New Roman" w:hAnsi="Times New Roman" w:cs="Times New Roman"/>
@@ -684,41 +648,1537 @@
           <w:ilvl w:val="0"/>
           <w:numId w:val="2"/>
         </w:numPr>
-        <w:rPr>
-          <w:rFonts w:ascii="Times New Roman" w:hAnsi="Times New Roman" w:cs="Times New Roman"/>
-          <w:sz w:val="24"/>
-        </w:rPr>
-      </w:pPr>
-      <w:r>
-        <w:rPr>
-          <w:rFonts w:ascii="Times New Roman" w:hAnsi="Times New Roman" w:cs="Times New Roman"/>
-          <w:sz w:val="24"/>
-        </w:rPr>
-        <w:t xml:space="preserve">Registro de clientes humanos </w:t>
-      </w:r>
-      <w:bookmarkStart w:id="0" w:name="_GoBack"/>
-      <w:bookmarkEnd w:id="0"/>
-      <w:r>
-        <w:rPr>
-          <w:rFonts w:ascii="Times New Roman" w:hAnsi="Times New Roman" w:cs="Times New Roman"/>
-          <w:sz w:val="24"/>
-        </w:rPr>
-        <w:t>y sus mascotas.</w:t>
-      </w:r>
-    </w:p>
-    <w:p>
-      <w:pPr>
-        <w:rPr>
-          <w:rFonts w:ascii="Times New Roman" w:hAnsi="Times New Roman" w:cs="Times New Roman"/>
-          <w:sz w:val="24"/>
-        </w:rPr>
-      </w:pPr>
-    </w:p>
-    <w:p>
-      <w:r>
-        <w:rPr>
-          <w:rFonts w:ascii="Times New Roman" w:hAnsi="Times New Roman" w:cs="Times New Roman"/>
-          <w:sz w:val="24"/>
+        <w:spacing w:line="480" w:lineRule="auto"/>
+        <w:rPr>
+          <w:rFonts w:ascii="Times New Roman" w:hAnsi="Times New Roman" w:cs="Times New Roman"/>
+          <w:sz w:val="24"/>
+        </w:rPr>
+      </w:pPr>
+      <w:r>
+        <w:rPr>
+          <w:rFonts w:ascii="Times New Roman" w:hAnsi="Times New Roman" w:cs="Times New Roman"/>
+          <w:sz w:val="24"/>
+        </w:rPr>
+        <w:t>Registro de clientes humanos y sus mascotas.</w:t>
+      </w:r>
+    </w:p>
+    <w:p>
+      <w:pPr>
+        <w:pStyle w:val="ListParagraph"/>
+        <w:numPr>
+          <w:ilvl w:val="0"/>
+          <w:numId w:val="2"/>
+        </w:numPr>
+        <w:spacing w:line="480" w:lineRule="auto"/>
+        <w:rPr>
+          <w:rFonts w:ascii="Times New Roman" w:hAnsi="Times New Roman" w:cs="Times New Roman"/>
+          <w:sz w:val="24"/>
+        </w:rPr>
+      </w:pPr>
+      <w:r>
+        <w:rPr>
+          <w:rFonts w:ascii="Times New Roman" w:hAnsi="Times New Roman" w:cs="Times New Roman"/>
+          <w:sz w:val="24"/>
+        </w:rPr>
+        <w:t>Hospitalización de una mascota.</w:t>
+      </w:r>
+    </w:p>
+    <w:p>
+      <w:pPr>
+        <w:pStyle w:val="ListParagraph"/>
+        <w:numPr>
+          <w:ilvl w:val="0"/>
+          <w:numId w:val="2"/>
+        </w:numPr>
+        <w:spacing w:line="480" w:lineRule="auto"/>
+        <w:rPr>
+          <w:rFonts w:ascii="Times New Roman" w:hAnsi="Times New Roman" w:cs="Times New Roman"/>
+          <w:sz w:val="24"/>
+        </w:rPr>
+      </w:pPr>
+      <w:r>
+        <w:rPr>
+          <w:rFonts w:ascii="Times New Roman" w:hAnsi="Times New Roman" w:cs="Times New Roman"/>
+          <w:sz w:val="24"/>
+        </w:rPr>
+        <w:t>Creación de la historia clínica de una mascota</w:t>
+      </w:r>
+      <w:r>
+        <w:rPr>
+          <w:rFonts w:ascii="Times New Roman" w:hAnsi="Times New Roman" w:cs="Times New Roman"/>
+          <w:sz w:val="24"/>
+        </w:rPr>
+        <w:t>, con los datos de la mascota y los de</w:t>
+      </w:r>
+      <w:r>
+        <w:rPr>
+          <w:rFonts w:ascii="Times New Roman" w:hAnsi="Times New Roman" w:cs="Times New Roman"/>
+          <w:sz w:val="24"/>
+        </w:rPr>
+        <w:t xml:space="preserve"> su dueño, los detalles de la hospitalización y </w:t>
+      </w:r>
+      <w:r>
+        <w:rPr>
+          <w:rFonts w:ascii="Times New Roman" w:hAnsi="Times New Roman" w:cs="Times New Roman"/>
+          <w:sz w:val="24"/>
+        </w:rPr>
+        <w:t>los medicamentos recetados</w:t>
+      </w:r>
+      <w:r>
+        <w:rPr>
+          <w:rFonts w:ascii="Times New Roman" w:hAnsi="Times New Roman" w:cs="Times New Roman"/>
+          <w:sz w:val="24"/>
+        </w:rPr>
+        <w:t>.</w:t>
+      </w:r>
+    </w:p>
+    <w:p>
+      <w:pPr>
+        <w:pStyle w:val="ListParagraph"/>
+        <w:numPr>
+          <w:ilvl w:val="0"/>
+          <w:numId w:val="2"/>
+        </w:numPr>
+        <w:spacing w:line="480" w:lineRule="auto"/>
+        <w:rPr>
+          <w:rFonts w:ascii="Times New Roman" w:hAnsi="Times New Roman" w:cs="Times New Roman"/>
+          <w:sz w:val="24"/>
+        </w:rPr>
+      </w:pPr>
+      <w:r>
+        <w:rPr>
+          <w:rFonts w:ascii="Times New Roman" w:hAnsi="Times New Roman" w:cs="Times New Roman"/>
+          <w:sz w:val="24"/>
+        </w:rPr>
+        <w:t xml:space="preserve">Consultar el historial de historias clínicas. </w:t>
+      </w:r>
+    </w:p>
+    <w:p>
+      <w:pPr>
+        <w:pStyle w:val="ListParagraph"/>
+        <w:numPr>
+          <w:ilvl w:val="0"/>
+          <w:numId w:val="2"/>
+        </w:numPr>
+        <w:spacing w:line="480" w:lineRule="auto"/>
+        <w:rPr>
+          <w:rFonts w:ascii="Times New Roman" w:hAnsi="Times New Roman" w:cs="Times New Roman"/>
+          <w:sz w:val="24"/>
+        </w:rPr>
+      </w:pPr>
+      <w:r>
+        <w:rPr>
+          <w:rFonts w:ascii="Times New Roman" w:hAnsi="Times New Roman" w:cs="Times New Roman"/>
+          <w:sz w:val="24"/>
+        </w:rPr>
+        <w:t>Consultar los datos del cliente huma</w:t>
+      </w:r>
+      <w:r>
+        <w:rPr>
+          <w:rFonts w:ascii="Times New Roman" w:hAnsi="Times New Roman" w:cs="Times New Roman"/>
+          <w:sz w:val="24"/>
+        </w:rPr>
+        <w:t>no.</w:t>
+      </w:r>
+    </w:p>
+    <w:p>
+      <w:pPr>
+        <w:pStyle w:val="ListParagraph"/>
+        <w:numPr>
+          <w:ilvl w:val="0"/>
+          <w:numId w:val="2"/>
+        </w:numPr>
+        <w:spacing w:line="480" w:lineRule="auto"/>
+        <w:rPr>
+          <w:rFonts w:ascii="Times New Roman" w:hAnsi="Times New Roman" w:cs="Times New Roman"/>
+          <w:sz w:val="24"/>
+        </w:rPr>
+      </w:pPr>
+      <w:r>
+        <w:rPr>
+          <w:rFonts w:ascii="Times New Roman" w:hAnsi="Times New Roman" w:cs="Times New Roman"/>
+          <w:sz w:val="24"/>
+        </w:rPr>
+        <w:t>Consultar los datos de una mascota.</w:t>
+      </w:r>
+    </w:p>
+    <w:p>
+      <w:pPr>
+        <w:pStyle w:val="ListParagraph"/>
+        <w:numPr>
+          <w:ilvl w:val="0"/>
+          <w:numId w:val="2"/>
+        </w:numPr>
+        <w:spacing w:line="480" w:lineRule="auto"/>
+        <w:rPr>
+          <w:rFonts w:ascii="Times New Roman" w:hAnsi="Times New Roman" w:cs="Times New Roman"/>
+          <w:sz w:val="24"/>
+        </w:rPr>
+      </w:pPr>
+      <w:r>
+        <w:rPr>
+          <w:rFonts w:ascii="Times New Roman" w:hAnsi="Times New Roman" w:cs="Times New Roman"/>
+          <w:sz w:val="24"/>
+        </w:rPr>
+        <w:t>Calcular el costo de una hospitalización.</w:t>
+      </w:r>
+    </w:p>
+    <w:p>
+      <w:pPr>
+        <w:pStyle w:val="ListParagraph"/>
+        <w:numPr>
+          <w:ilvl w:val="0"/>
+          <w:numId w:val="2"/>
+        </w:numPr>
+        <w:spacing w:line="480" w:lineRule="auto"/>
+        <w:rPr>
+          <w:rFonts w:ascii="Times New Roman" w:hAnsi="Times New Roman" w:cs="Times New Roman"/>
+          <w:sz w:val="24"/>
+        </w:rPr>
+      </w:pPr>
+      <w:r>
+        <w:rPr>
+          <w:rFonts w:ascii="Times New Roman" w:hAnsi="Times New Roman" w:cs="Times New Roman"/>
+          <w:sz w:val="24"/>
+        </w:rPr>
+        <w:t>Mostrar un informe de l</w:t>
+      </w:r>
+      <w:r>
+        <w:rPr>
+          <w:rFonts w:ascii="Times New Roman" w:hAnsi="Times New Roman" w:cs="Times New Roman"/>
+          <w:sz w:val="24"/>
+        </w:rPr>
+        <w:t xml:space="preserve">a </w:t>
+      </w:r>
+      <w:r>
+        <w:rPr>
+          <w:rFonts w:ascii="Times New Roman" w:hAnsi="Times New Roman" w:cs="Times New Roman"/>
+          <w:sz w:val="24"/>
+        </w:rPr>
+        <w:t>historia clínica de la mascota.</w:t>
+      </w:r>
+    </w:p>
+    <w:p>
+      <w:pPr>
+        <w:pStyle w:val="ListParagraph"/>
+        <w:numPr>
+          <w:ilvl w:val="0"/>
+          <w:numId w:val="2"/>
+        </w:numPr>
+        <w:spacing w:line="480" w:lineRule="auto"/>
+        <w:rPr>
+          <w:rFonts w:ascii="Times New Roman" w:hAnsi="Times New Roman" w:cs="Times New Roman"/>
+          <w:sz w:val="24"/>
+        </w:rPr>
+      </w:pPr>
+      <w:r>
+        <w:rPr>
+          <w:rFonts w:ascii="Times New Roman" w:hAnsi="Times New Roman" w:cs="Times New Roman"/>
+          <w:sz w:val="24"/>
+        </w:rPr>
+        <w:t>Cambiar el estado de un cliente (activo o inactivo).</w:t>
+      </w:r>
+    </w:p>
+    <w:p>
+      <w:pPr>
+        <w:spacing w:line="480" w:lineRule="auto"/>
+        <w:rPr>
+          <w:rFonts w:ascii="Times New Roman" w:hAnsi="Times New Roman" w:cs="Times New Roman"/>
+          <w:sz w:val="24"/>
+        </w:rPr>
+      </w:pPr>
+      <w:r>
+        <w:rPr>
+          <w:rFonts w:ascii="Times New Roman" w:hAnsi="Times New Roman" w:cs="Times New Roman"/>
+          <w:sz w:val="24"/>
+        </w:rPr>
+        <w:t>Requerimientos no funcionales:</w:t>
+      </w:r>
+    </w:p>
+    <w:p>
+      <w:pPr>
+        <w:pStyle w:val="ListParagraph"/>
+        <w:numPr>
+          <w:ilvl w:val="0"/>
+          <w:numId w:val="3"/>
+        </w:numPr>
+        <w:spacing w:line="480" w:lineRule="auto"/>
+        <w:rPr>
+          <w:rFonts w:ascii="Times New Roman" w:hAnsi="Times New Roman" w:cs="Times New Roman"/>
+          <w:sz w:val="24"/>
+        </w:rPr>
+      </w:pPr>
+      <w:r>
+        <w:rPr>
+          <w:rFonts w:ascii="Times New Roman" w:hAnsi="Times New Roman" w:cs="Times New Roman"/>
+          <w:sz w:val="24"/>
+        </w:rPr>
+        <w:t>Calcular el costo de una hospitalización teniendo en cuenta el tipo de animal, su peso y la cantidad de tiempo que vaya a ser hospitalizado.</w:t>
+      </w:r>
+    </w:p>
+    <w:p>
+      <w:pPr>
+        <w:pStyle w:val="ListParagraph"/>
+        <w:numPr>
+          <w:ilvl w:val="0"/>
+          <w:numId w:val="3"/>
+        </w:numPr>
+        <w:spacing w:line="480" w:lineRule="auto"/>
+        <w:rPr>
+          <w:rFonts w:ascii="Times New Roman" w:hAnsi="Times New Roman" w:cs="Times New Roman"/>
+          <w:sz w:val="24"/>
+        </w:rPr>
+      </w:pPr>
+      <w:r>
+        <w:rPr>
+          <w:rFonts w:ascii="Times New Roman" w:hAnsi="Times New Roman" w:cs="Times New Roman"/>
+          <w:sz w:val="24"/>
+        </w:rPr>
+        <w:lastRenderedPageBreak/>
+        <w:t>Tiene 8 cuartos habilitados.</w:t>
+      </w:r>
+    </w:p>
+    <w:p>
+      <w:pPr>
+        <w:pStyle w:val="ListParagraph"/>
+        <w:numPr>
+          <w:ilvl w:val="0"/>
+          <w:numId w:val="3"/>
+        </w:numPr>
+        <w:spacing w:line="480" w:lineRule="auto"/>
+        <w:rPr>
+          <w:rFonts w:ascii="Times New Roman" w:hAnsi="Times New Roman" w:cs="Times New Roman"/>
+          <w:sz w:val="24"/>
+        </w:rPr>
+      </w:pPr>
+      <w:r>
+        <w:rPr>
+          <w:rFonts w:ascii="Times New Roman" w:hAnsi="Times New Roman" w:cs="Times New Roman"/>
+          <w:sz w:val="24"/>
+        </w:rPr>
+        <w:t xml:space="preserve">Mostrar </w:t>
+      </w:r>
+      <w:r>
+        <w:rPr>
+          <w:rFonts w:ascii="Times New Roman" w:hAnsi="Times New Roman" w:cs="Times New Roman"/>
+          <w:sz w:val="24"/>
+        </w:rPr>
+        <w:t xml:space="preserve">mensajes </w:t>
+      </w:r>
+      <w:r>
+        <w:rPr>
+          <w:rFonts w:ascii="Times New Roman" w:hAnsi="Times New Roman" w:cs="Times New Roman"/>
+          <w:sz w:val="24"/>
+        </w:rPr>
+        <w:t xml:space="preserve">que orienten </w:t>
+      </w:r>
+      <w:r>
+        <w:rPr>
+          <w:rFonts w:ascii="Times New Roman" w:hAnsi="Times New Roman" w:cs="Times New Roman"/>
+          <w:sz w:val="24"/>
+        </w:rPr>
+        <w:t>a</w:t>
+      </w:r>
+      <w:r>
+        <w:rPr>
+          <w:rFonts w:ascii="Times New Roman" w:hAnsi="Times New Roman" w:cs="Times New Roman"/>
+          <w:sz w:val="24"/>
+        </w:rPr>
+        <w:t>l</w:t>
+      </w:r>
+      <w:r>
+        <w:rPr>
+          <w:rFonts w:ascii="Times New Roman" w:hAnsi="Times New Roman" w:cs="Times New Roman"/>
+          <w:sz w:val="24"/>
+        </w:rPr>
+        <w:t xml:space="preserve"> usuario final.</w:t>
+      </w:r>
+    </w:p>
+    <w:p>
+      <w:pPr>
+        <w:pStyle w:val="ListParagraph"/>
+        <w:numPr>
+          <w:ilvl w:val="0"/>
+          <w:numId w:val="3"/>
+        </w:numPr>
+        <w:spacing w:line="480" w:lineRule="auto"/>
+        <w:rPr>
+          <w:rFonts w:ascii="Times New Roman" w:hAnsi="Times New Roman" w:cs="Times New Roman"/>
+          <w:sz w:val="24"/>
+        </w:rPr>
+      </w:pPr>
+      <w:r>
+        <w:rPr>
+          <w:rFonts w:ascii="Times New Roman" w:hAnsi="Times New Roman" w:cs="Times New Roman"/>
+          <w:sz w:val="24"/>
+        </w:rPr>
+        <w:t>No sobrecargar una clase con métodos que pueden y deberían realizar otras clases.</w:t>
+      </w:r>
+    </w:p>
+    <w:p>
+      <w:pPr>
+        <w:spacing w:line="480" w:lineRule="auto"/>
+        <w:rPr>
+          <w:rFonts w:ascii="Times New Roman" w:hAnsi="Times New Roman" w:cs="Times New Roman"/>
+          <w:sz w:val="24"/>
+        </w:rPr>
+      </w:pPr>
+    </w:p>
+    <w:p>
+      <w:pPr>
+        <w:rPr>
+          <w:rFonts w:ascii="Times New Roman" w:hAnsi="Times New Roman" w:cs="Times New Roman"/>
+          <w:sz w:val="24"/>
+        </w:rPr>
+      </w:pPr>
+      <w:r>
+        <w:rPr>
+          <w:rFonts w:ascii="Times New Roman" w:hAnsi="Times New Roman" w:cs="Times New Roman"/>
+          <w:b/>
+          <w:sz w:val="24"/>
+        </w:rPr>
+        <w:t>Trazabilidad del Análisis al Diseño</w:t>
+      </w:r>
+      <w:r>
+        <w:rPr>
+          <w:rFonts w:ascii="Times New Roman" w:hAnsi="Times New Roman" w:cs="Times New Roman"/>
+          <w:sz w:val="24"/>
+        </w:rPr>
+        <w:t xml:space="preserve"> </w:t>
+      </w:r>
+    </w:p>
+    <w:tbl>
+      <w:tblPr>
+        <w:tblStyle w:val="TableGrid"/>
+        <w:tblW w:w="9805" w:type="dxa"/>
+        <w:tblLook w:val="04A0" w:firstRow="1" w:lastRow="0" w:firstColumn="1" w:lastColumn="0" w:noHBand="0" w:noVBand="1"/>
+      </w:tblPr>
+      <w:tblGrid>
+        <w:gridCol w:w="3595"/>
+        <w:gridCol w:w="3870"/>
+        <w:gridCol w:w="2340"/>
+      </w:tblGrid>
+      <w:tr>
+        <w:tc>
+          <w:tcPr>
+            <w:tcW w:w="3595" w:type="dxa"/>
+          </w:tcPr>
+          <w:p>
+            <w:pPr>
+              <w:rPr>
+                <w:rFonts w:ascii="Times New Roman" w:hAnsi="Times New Roman" w:cs="Times New Roman"/>
+                <w:sz w:val="24"/>
+              </w:rPr>
+            </w:pPr>
+            <w:r>
+              <w:rPr>
+                <w:rFonts w:ascii="Times New Roman" w:hAnsi="Times New Roman" w:cs="Times New Roman"/>
+                <w:sz w:val="24"/>
+              </w:rPr>
+              <w:t>Requerimiento Funcional</w:t>
+            </w:r>
+          </w:p>
+        </w:tc>
+        <w:tc>
+          <w:tcPr>
+            <w:tcW w:w="3870" w:type="dxa"/>
+          </w:tcPr>
+          <w:p>
+            <w:pPr>
+              <w:rPr>
+                <w:rFonts w:ascii="Times New Roman" w:hAnsi="Times New Roman" w:cs="Times New Roman"/>
+                <w:sz w:val="24"/>
+              </w:rPr>
+            </w:pPr>
+            <w:r>
+              <w:rPr>
+                <w:rFonts w:ascii="Times New Roman" w:hAnsi="Times New Roman" w:cs="Times New Roman"/>
+                <w:sz w:val="24"/>
+              </w:rPr>
+              <w:t>Método(s) que lo satisface(n).</w:t>
+            </w:r>
+          </w:p>
+        </w:tc>
+        <w:tc>
+          <w:tcPr>
+            <w:tcW w:w="2340" w:type="dxa"/>
+          </w:tcPr>
+          <w:p>
+            <w:pPr>
+              <w:rPr>
+                <w:rFonts w:ascii="Times New Roman" w:hAnsi="Times New Roman" w:cs="Times New Roman"/>
+                <w:sz w:val="24"/>
+              </w:rPr>
+            </w:pPr>
+            <w:r>
+              <w:rPr>
+                <w:rFonts w:ascii="Times New Roman" w:hAnsi="Times New Roman" w:cs="Times New Roman"/>
+                <w:sz w:val="24"/>
+              </w:rPr>
+              <w:t>Clase en la que se encuentra el método.</w:t>
+            </w:r>
+          </w:p>
+        </w:tc>
+      </w:tr>
+      <w:tr>
+        <w:tc>
+          <w:tcPr>
+            <w:tcW w:w="3595" w:type="dxa"/>
+          </w:tcPr>
+          <w:p>
+            <w:pPr>
+              <w:rPr>
+                <w:rFonts w:ascii="Times New Roman" w:hAnsi="Times New Roman" w:cs="Times New Roman"/>
+                <w:sz w:val="24"/>
+              </w:rPr>
+            </w:pPr>
+            <w:r>
+              <w:rPr>
+                <w:rFonts w:ascii="Times New Roman" w:hAnsi="Times New Roman" w:cs="Times New Roman"/>
+                <w:sz w:val="24"/>
+              </w:rPr>
+              <w:t>-Registro de clientes y sus mascotas.</w:t>
+            </w:r>
+          </w:p>
+          <w:p>
+            <w:pPr>
+              <w:rPr>
+                <w:rFonts w:ascii="Times New Roman" w:hAnsi="Times New Roman" w:cs="Times New Roman"/>
+                <w:sz w:val="24"/>
+              </w:rPr>
+            </w:pPr>
+            <w:r>
+              <w:rPr>
+                <w:rFonts w:ascii="Times New Roman" w:hAnsi="Times New Roman" w:cs="Times New Roman"/>
+                <w:sz w:val="24"/>
+              </w:rPr>
+              <w:t>-Hospitalización de una mascota.</w:t>
+            </w:r>
+          </w:p>
+          <w:p>
+            <w:pPr>
+              <w:rPr>
+                <w:rFonts w:ascii="Times New Roman" w:hAnsi="Times New Roman" w:cs="Times New Roman"/>
+                <w:sz w:val="24"/>
+              </w:rPr>
+            </w:pPr>
+          </w:p>
+          <w:p>
+            <w:pPr>
+              <w:rPr>
+                <w:rFonts w:ascii="Times New Roman" w:hAnsi="Times New Roman" w:cs="Times New Roman"/>
+                <w:sz w:val="24"/>
+              </w:rPr>
+            </w:pPr>
+            <w:r>
+              <w:rPr>
+                <w:rFonts w:ascii="Times New Roman" w:hAnsi="Times New Roman" w:cs="Times New Roman"/>
+                <w:sz w:val="24"/>
+              </w:rPr>
+              <w:t>-Crear historia clínica.</w:t>
+            </w:r>
+          </w:p>
+          <w:p>
+            <w:pPr>
+              <w:rPr>
+                <w:rFonts w:ascii="Times New Roman" w:hAnsi="Times New Roman" w:cs="Times New Roman"/>
+                <w:sz w:val="24"/>
+              </w:rPr>
+            </w:pPr>
+          </w:p>
+          <w:p>
+            <w:pPr>
+              <w:rPr>
+                <w:rFonts w:ascii="Times New Roman" w:hAnsi="Times New Roman" w:cs="Times New Roman"/>
+                <w:sz w:val="24"/>
+              </w:rPr>
+            </w:pPr>
+            <w:r>
+              <w:rPr>
+                <w:rFonts w:ascii="Times New Roman" w:hAnsi="Times New Roman" w:cs="Times New Roman"/>
+                <w:sz w:val="24"/>
+              </w:rPr>
+              <w:t>-Consultar los datos del cliente.</w:t>
+            </w:r>
+          </w:p>
+          <w:p>
+            <w:pPr>
+              <w:rPr>
+                <w:rFonts w:ascii="Times New Roman" w:hAnsi="Times New Roman" w:cs="Times New Roman"/>
+                <w:sz w:val="24"/>
+              </w:rPr>
+            </w:pPr>
+          </w:p>
+          <w:p>
+            <w:pPr>
+              <w:rPr>
+                <w:rFonts w:ascii="Times New Roman" w:hAnsi="Times New Roman" w:cs="Times New Roman"/>
+                <w:sz w:val="24"/>
+              </w:rPr>
+            </w:pPr>
+            <w:r>
+              <w:rPr>
+                <w:rFonts w:ascii="Times New Roman" w:hAnsi="Times New Roman" w:cs="Times New Roman"/>
+                <w:sz w:val="24"/>
+              </w:rPr>
+              <w:t>-Consultar los datos de una mascota.</w:t>
+            </w:r>
+          </w:p>
+          <w:p>
+            <w:pPr>
+              <w:rPr>
+                <w:rFonts w:ascii="Times New Roman" w:hAnsi="Times New Roman" w:cs="Times New Roman"/>
+                <w:sz w:val="24"/>
+              </w:rPr>
+            </w:pPr>
+            <w:r>
+              <w:rPr>
+                <w:rFonts w:ascii="Times New Roman" w:hAnsi="Times New Roman" w:cs="Times New Roman"/>
+                <w:sz w:val="24"/>
+              </w:rPr>
+              <w:t>-Consultar el costo de una hospitalización.</w:t>
+            </w:r>
+          </w:p>
+          <w:p>
+            <w:pPr>
+              <w:rPr>
+                <w:rFonts w:ascii="Times New Roman" w:hAnsi="Times New Roman" w:cs="Times New Roman"/>
+                <w:sz w:val="24"/>
+              </w:rPr>
+            </w:pPr>
+          </w:p>
+          <w:p>
+            <w:pPr>
+              <w:rPr>
+                <w:rFonts w:ascii="Times New Roman" w:hAnsi="Times New Roman" w:cs="Times New Roman"/>
+                <w:sz w:val="24"/>
+              </w:rPr>
+            </w:pPr>
+            <w:r>
+              <w:rPr>
+                <w:rFonts w:ascii="Times New Roman" w:hAnsi="Times New Roman" w:cs="Times New Roman"/>
+                <w:sz w:val="24"/>
+              </w:rPr>
+              <w:t>-Mostrar la historia clínica.</w:t>
+            </w:r>
+          </w:p>
+          <w:p>
+            <w:pPr>
+              <w:rPr>
+                <w:rFonts w:ascii="Times New Roman" w:hAnsi="Times New Roman" w:cs="Times New Roman"/>
+                <w:sz w:val="24"/>
+              </w:rPr>
+            </w:pPr>
+          </w:p>
+          <w:p>
+            <w:pPr>
+              <w:rPr>
+                <w:rFonts w:ascii="Times New Roman" w:hAnsi="Times New Roman" w:cs="Times New Roman"/>
+                <w:sz w:val="24"/>
+              </w:rPr>
+            </w:pPr>
+            <w:r>
+              <w:rPr>
+                <w:rFonts w:ascii="Times New Roman" w:hAnsi="Times New Roman" w:cs="Times New Roman"/>
+                <w:sz w:val="24"/>
+              </w:rPr>
+              <w:t>-</w:t>
+            </w:r>
+            <w:r>
+              <w:rPr>
+                <w:rFonts w:ascii="Times New Roman" w:hAnsi="Times New Roman" w:cs="Times New Roman"/>
+                <w:sz w:val="24"/>
+              </w:rPr>
+              <w:t>Cambiar estado del cliente.</w:t>
+            </w:r>
+          </w:p>
+          <w:p>
+            <w:pPr>
+              <w:rPr>
+                <w:rFonts w:ascii="Times New Roman" w:hAnsi="Times New Roman" w:cs="Times New Roman"/>
+                <w:sz w:val="24"/>
+              </w:rPr>
+            </w:pPr>
+          </w:p>
+        </w:tc>
+        <w:tc>
+          <w:tcPr>
+            <w:tcW w:w="3870" w:type="dxa"/>
+          </w:tcPr>
+          <w:p>
+            <w:pPr>
+              <w:rPr>
+                <w:rFonts w:ascii="Times New Roman" w:hAnsi="Times New Roman" w:cs="Times New Roman"/>
+                <w:sz w:val="24"/>
+              </w:rPr>
+            </w:pPr>
+            <w:r>
+              <w:rPr>
+                <w:rFonts w:ascii="Times New Roman" w:hAnsi="Times New Roman" w:cs="Times New Roman"/>
+                <w:sz w:val="24"/>
+              </w:rPr>
+              <w:t>-</w:t>
+            </w:r>
+            <w:proofErr w:type="spellStart"/>
+            <w:proofErr w:type="gramStart"/>
+            <w:r>
+              <w:rPr>
+                <w:rFonts w:ascii="Times New Roman" w:hAnsi="Times New Roman" w:cs="Times New Roman"/>
+                <w:sz w:val="24"/>
+              </w:rPr>
+              <w:t>addPetM</w:t>
+            </w:r>
+            <w:proofErr w:type="spellEnd"/>
+            <w:r>
+              <w:rPr>
+                <w:rFonts w:ascii="Times New Roman" w:hAnsi="Times New Roman" w:cs="Times New Roman"/>
+                <w:sz w:val="24"/>
+              </w:rPr>
+              <w:t>(</w:t>
+            </w:r>
+            <w:proofErr w:type="gramEnd"/>
+            <w:r>
+              <w:rPr>
+                <w:rFonts w:ascii="Times New Roman" w:hAnsi="Times New Roman" w:cs="Times New Roman"/>
+                <w:sz w:val="24"/>
+              </w:rPr>
+              <w:t xml:space="preserve">), </w:t>
+            </w:r>
+            <w:proofErr w:type="spellStart"/>
+            <w:r>
+              <w:rPr>
+                <w:rFonts w:ascii="Times New Roman" w:hAnsi="Times New Roman" w:cs="Times New Roman"/>
+                <w:sz w:val="24"/>
+              </w:rPr>
+              <w:t>addPet</w:t>
+            </w:r>
+            <w:proofErr w:type="spellEnd"/>
+            <w:r>
+              <w:rPr>
+                <w:rFonts w:ascii="Times New Roman" w:hAnsi="Times New Roman" w:cs="Times New Roman"/>
+                <w:sz w:val="24"/>
+              </w:rPr>
+              <w:t xml:space="preserve">(), </w:t>
+            </w:r>
+            <w:proofErr w:type="spellStart"/>
+            <w:r>
+              <w:rPr>
+                <w:rFonts w:ascii="Times New Roman" w:hAnsi="Times New Roman" w:cs="Times New Roman"/>
+                <w:sz w:val="24"/>
+              </w:rPr>
+              <w:t>addPetC</w:t>
+            </w:r>
+            <w:proofErr w:type="spellEnd"/>
+            <w:r>
+              <w:rPr>
+                <w:rFonts w:ascii="Times New Roman" w:hAnsi="Times New Roman" w:cs="Times New Roman"/>
+                <w:sz w:val="24"/>
+              </w:rPr>
+              <w:t>()</w:t>
+            </w:r>
+          </w:p>
+          <w:p>
+            <w:pPr>
+              <w:rPr>
+                <w:rFonts w:ascii="Times New Roman" w:hAnsi="Times New Roman" w:cs="Times New Roman"/>
+                <w:sz w:val="24"/>
+              </w:rPr>
+            </w:pPr>
+            <w:r>
+              <w:rPr>
+                <w:rFonts w:ascii="Times New Roman" w:hAnsi="Times New Roman" w:cs="Times New Roman"/>
+                <w:sz w:val="24"/>
+              </w:rPr>
+              <w:t xml:space="preserve"> </w:t>
+            </w:r>
+          </w:p>
+          <w:p>
+            <w:pPr>
+              <w:rPr>
+                <w:rFonts w:ascii="Times New Roman" w:hAnsi="Times New Roman" w:cs="Times New Roman"/>
+                <w:sz w:val="24"/>
+              </w:rPr>
+            </w:pPr>
+            <w:r>
+              <w:rPr>
+                <w:rFonts w:ascii="Times New Roman" w:hAnsi="Times New Roman" w:cs="Times New Roman"/>
+                <w:sz w:val="24"/>
+              </w:rPr>
+              <w:t>-</w:t>
+            </w:r>
+            <w:proofErr w:type="spellStart"/>
+            <w:proofErr w:type="gramStart"/>
+            <w:r>
+              <w:rPr>
+                <w:rFonts w:ascii="Times New Roman" w:hAnsi="Times New Roman" w:cs="Times New Roman"/>
+                <w:sz w:val="24"/>
+              </w:rPr>
+              <w:t>newHospitalizationM</w:t>
+            </w:r>
+            <w:proofErr w:type="spellEnd"/>
+            <w:r>
+              <w:rPr>
+                <w:rFonts w:ascii="Times New Roman" w:hAnsi="Times New Roman" w:cs="Times New Roman"/>
+                <w:sz w:val="24"/>
+              </w:rPr>
+              <w:t>(</w:t>
+            </w:r>
+            <w:proofErr w:type="gramEnd"/>
+            <w:r>
+              <w:rPr>
+                <w:rFonts w:ascii="Times New Roman" w:hAnsi="Times New Roman" w:cs="Times New Roman"/>
+                <w:sz w:val="24"/>
+              </w:rPr>
+              <w:t xml:space="preserve">), </w:t>
+            </w:r>
+            <w:proofErr w:type="spellStart"/>
+            <w:r>
+              <w:rPr>
+                <w:rFonts w:ascii="Times New Roman" w:hAnsi="Times New Roman" w:cs="Times New Roman"/>
+                <w:sz w:val="24"/>
+              </w:rPr>
+              <w:t>hospitalizationV</w:t>
+            </w:r>
+            <w:proofErr w:type="spellEnd"/>
+            <w:r>
+              <w:rPr>
+                <w:rFonts w:ascii="Times New Roman" w:hAnsi="Times New Roman" w:cs="Times New Roman"/>
+                <w:sz w:val="24"/>
+              </w:rPr>
+              <w:t>()</w:t>
+            </w:r>
+          </w:p>
+          <w:p>
+            <w:pPr>
+              <w:rPr>
+                <w:rFonts w:ascii="Times New Roman" w:hAnsi="Times New Roman" w:cs="Times New Roman"/>
+                <w:sz w:val="24"/>
+              </w:rPr>
+            </w:pPr>
+            <w:r>
+              <w:rPr>
+                <w:rFonts w:ascii="Times New Roman" w:hAnsi="Times New Roman" w:cs="Times New Roman"/>
+                <w:sz w:val="24"/>
+              </w:rPr>
+              <w:t>-</w:t>
+            </w:r>
+            <w:proofErr w:type="spellStart"/>
+            <w:proofErr w:type="gramStart"/>
+            <w:r>
+              <w:rPr>
+                <w:rFonts w:ascii="Times New Roman" w:hAnsi="Times New Roman" w:cs="Times New Roman"/>
+                <w:sz w:val="24"/>
+              </w:rPr>
+              <w:t>newClinicHistory</w:t>
+            </w:r>
+            <w:proofErr w:type="spellEnd"/>
+            <w:r>
+              <w:rPr>
+                <w:rFonts w:ascii="Times New Roman" w:hAnsi="Times New Roman" w:cs="Times New Roman"/>
+                <w:sz w:val="24"/>
+              </w:rPr>
+              <w:t>(</w:t>
+            </w:r>
+            <w:proofErr w:type="gramEnd"/>
+            <w:r>
+              <w:rPr>
+                <w:rFonts w:ascii="Times New Roman" w:hAnsi="Times New Roman" w:cs="Times New Roman"/>
+                <w:sz w:val="24"/>
+              </w:rPr>
+              <w:t xml:space="preserve">), </w:t>
+            </w:r>
+            <w:proofErr w:type="spellStart"/>
+            <w:r>
+              <w:rPr>
+                <w:rFonts w:ascii="Times New Roman" w:hAnsi="Times New Roman" w:cs="Times New Roman"/>
+                <w:sz w:val="24"/>
+              </w:rPr>
+              <w:t>newClinicHistoryV</w:t>
+            </w:r>
+            <w:proofErr w:type="spellEnd"/>
+            <w:r>
+              <w:rPr>
+                <w:rFonts w:ascii="Times New Roman" w:hAnsi="Times New Roman" w:cs="Times New Roman"/>
+                <w:sz w:val="24"/>
+              </w:rPr>
+              <w:t>()</w:t>
+            </w:r>
+          </w:p>
+          <w:p>
+            <w:pPr>
+              <w:rPr>
+                <w:rFonts w:ascii="Times New Roman" w:hAnsi="Times New Roman" w:cs="Times New Roman"/>
+                <w:sz w:val="24"/>
+              </w:rPr>
+            </w:pPr>
+            <w:r>
+              <w:rPr>
+                <w:rFonts w:ascii="Times New Roman" w:hAnsi="Times New Roman" w:cs="Times New Roman"/>
+                <w:sz w:val="24"/>
+              </w:rPr>
+              <w:t>-</w:t>
+            </w:r>
+            <w:proofErr w:type="spellStart"/>
+            <w:proofErr w:type="gramStart"/>
+            <w:r>
+              <w:rPr>
+                <w:rFonts w:ascii="Times New Roman" w:hAnsi="Times New Roman" w:cs="Times New Roman"/>
+                <w:sz w:val="24"/>
+              </w:rPr>
+              <w:t>searchClientM</w:t>
+            </w:r>
+            <w:proofErr w:type="spellEnd"/>
+            <w:r>
+              <w:rPr>
+                <w:rFonts w:ascii="Times New Roman" w:hAnsi="Times New Roman" w:cs="Times New Roman"/>
+                <w:sz w:val="24"/>
+              </w:rPr>
+              <w:t>(</w:t>
+            </w:r>
+            <w:proofErr w:type="gramEnd"/>
+            <w:r>
+              <w:rPr>
+                <w:rFonts w:ascii="Times New Roman" w:hAnsi="Times New Roman" w:cs="Times New Roman"/>
+                <w:sz w:val="24"/>
+              </w:rPr>
+              <w:t>)</w:t>
+            </w:r>
+            <w:r>
+              <w:rPr>
+                <w:rFonts w:ascii="Times New Roman" w:hAnsi="Times New Roman" w:cs="Times New Roman"/>
+                <w:sz w:val="24"/>
+              </w:rPr>
+              <w:t xml:space="preserve">, </w:t>
+            </w:r>
+            <w:proofErr w:type="spellStart"/>
+            <w:r>
+              <w:rPr>
+                <w:rFonts w:ascii="Times New Roman" w:hAnsi="Times New Roman" w:cs="Times New Roman"/>
+                <w:sz w:val="24"/>
+              </w:rPr>
+              <w:t>searchClientV</w:t>
+            </w:r>
+            <w:proofErr w:type="spellEnd"/>
+            <w:r>
+              <w:rPr>
+                <w:rFonts w:ascii="Times New Roman" w:hAnsi="Times New Roman" w:cs="Times New Roman"/>
+                <w:sz w:val="24"/>
+              </w:rPr>
+              <w:t xml:space="preserve">(), </w:t>
+            </w:r>
+            <w:proofErr w:type="spellStart"/>
+            <w:r>
+              <w:rPr>
+                <w:rFonts w:ascii="Times New Roman" w:hAnsi="Times New Roman" w:cs="Times New Roman"/>
+                <w:sz w:val="24"/>
+              </w:rPr>
+              <w:t>reportClient</w:t>
+            </w:r>
+            <w:proofErr w:type="spellEnd"/>
+            <w:r>
+              <w:rPr>
+                <w:rFonts w:ascii="Times New Roman" w:hAnsi="Times New Roman" w:cs="Times New Roman"/>
+                <w:sz w:val="24"/>
+              </w:rPr>
+              <w:t>()</w:t>
+            </w:r>
+          </w:p>
+          <w:p>
+            <w:pPr>
+              <w:rPr>
+                <w:rFonts w:ascii="Times New Roman" w:hAnsi="Times New Roman" w:cs="Times New Roman"/>
+                <w:sz w:val="24"/>
+              </w:rPr>
+            </w:pPr>
+            <w:r>
+              <w:rPr>
+                <w:rFonts w:ascii="Times New Roman" w:hAnsi="Times New Roman" w:cs="Times New Roman"/>
+                <w:sz w:val="24"/>
+              </w:rPr>
+              <w:t>-</w:t>
+            </w:r>
+            <w:proofErr w:type="spellStart"/>
+            <w:proofErr w:type="gramStart"/>
+            <w:r>
+              <w:rPr>
+                <w:rFonts w:ascii="Times New Roman" w:hAnsi="Times New Roman" w:cs="Times New Roman"/>
+                <w:sz w:val="24"/>
+              </w:rPr>
+              <w:t>searchPetM</w:t>
+            </w:r>
+            <w:proofErr w:type="spellEnd"/>
+            <w:r>
+              <w:rPr>
+                <w:rFonts w:ascii="Times New Roman" w:hAnsi="Times New Roman" w:cs="Times New Roman"/>
+                <w:sz w:val="24"/>
+              </w:rPr>
+              <w:t>(</w:t>
+            </w:r>
+            <w:proofErr w:type="gramEnd"/>
+            <w:r>
+              <w:rPr>
+                <w:rFonts w:ascii="Times New Roman" w:hAnsi="Times New Roman" w:cs="Times New Roman"/>
+                <w:sz w:val="24"/>
+              </w:rPr>
+              <w:t xml:space="preserve">), </w:t>
+            </w:r>
+            <w:proofErr w:type="spellStart"/>
+            <w:r>
+              <w:rPr>
+                <w:rFonts w:ascii="Times New Roman" w:hAnsi="Times New Roman" w:cs="Times New Roman"/>
+                <w:sz w:val="24"/>
+              </w:rPr>
+              <w:t>searchPetV</w:t>
+            </w:r>
+            <w:proofErr w:type="spellEnd"/>
+            <w:r>
+              <w:rPr>
+                <w:rFonts w:ascii="Times New Roman" w:hAnsi="Times New Roman" w:cs="Times New Roman"/>
+                <w:sz w:val="24"/>
+              </w:rPr>
+              <w:t xml:space="preserve">(), </w:t>
+            </w:r>
+            <w:proofErr w:type="spellStart"/>
+            <w:r>
+              <w:rPr>
+                <w:rFonts w:ascii="Times New Roman" w:hAnsi="Times New Roman" w:cs="Times New Roman"/>
+                <w:sz w:val="24"/>
+              </w:rPr>
+              <w:t>reportPet</w:t>
+            </w:r>
+            <w:proofErr w:type="spellEnd"/>
+            <w:r>
+              <w:rPr>
+                <w:rFonts w:ascii="Times New Roman" w:hAnsi="Times New Roman" w:cs="Times New Roman"/>
+                <w:sz w:val="24"/>
+              </w:rPr>
+              <w:t>()</w:t>
+            </w:r>
+          </w:p>
+          <w:p>
+            <w:pPr>
+              <w:rPr>
+                <w:rFonts w:ascii="Times New Roman" w:hAnsi="Times New Roman" w:cs="Times New Roman"/>
+                <w:sz w:val="24"/>
+              </w:rPr>
+            </w:pPr>
+            <w:r>
+              <w:rPr>
+                <w:rFonts w:ascii="Times New Roman" w:hAnsi="Times New Roman" w:cs="Times New Roman"/>
+                <w:sz w:val="24"/>
+              </w:rPr>
+              <w:t>-</w:t>
+            </w:r>
+            <w:proofErr w:type="spellStart"/>
+            <w:proofErr w:type="gramStart"/>
+            <w:r>
+              <w:rPr>
+                <w:rFonts w:ascii="Times New Roman" w:hAnsi="Times New Roman" w:cs="Times New Roman"/>
+                <w:sz w:val="24"/>
+              </w:rPr>
+              <w:t>newHospitalizationM</w:t>
+            </w:r>
+            <w:proofErr w:type="spellEnd"/>
+            <w:r>
+              <w:rPr>
+                <w:rFonts w:ascii="Times New Roman" w:hAnsi="Times New Roman" w:cs="Times New Roman"/>
+                <w:sz w:val="24"/>
+              </w:rPr>
+              <w:t>(</w:t>
+            </w:r>
+            <w:proofErr w:type="gramEnd"/>
+            <w:r>
+              <w:rPr>
+                <w:rFonts w:ascii="Times New Roman" w:hAnsi="Times New Roman" w:cs="Times New Roman"/>
+                <w:sz w:val="24"/>
+              </w:rPr>
+              <w:t xml:space="preserve">), </w:t>
+            </w:r>
+            <w:proofErr w:type="spellStart"/>
+            <w:r>
+              <w:rPr>
+                <w:rFonts w:ascii="Times New Roman" w:hAnsi="Times New Roman" w:cs="Times New Roman"/>
+                <w:sz w:val="24"/>
+              </w:rPr>
+              <w:t>hospitalizationCost</w:t>
+            </w:r>
+            <w:proofErr w:type="spellEnd"/>
+            <w:r>
+              <w:rPr>
+                <w:rFonts w:ascii="Times New Roman" w:hAnsi="Times New Roman" w:cs="Times New Roman"/>
+                <w:sz w:val="24"/>
+              </w:rPr>
+              <w:t xml:space="preserve">(), </w:t>
+            </w:r>
+            <w:proofErr w:type="spellStart"/>
+            <w:r>
+              <w:rPr>
+                <w:rFonts w:ascii="Times New Roman" w:hAnsi="Times New Roman" w:cs="Times New Roman"/>
+                <w:sz w:val="24"/>
+              </w:rPr>
+              <w:t>hospitalizationCostR</w:t>
+            </w:r>
+            <w:proofErr w:type="spellEnd"/>
+            <w:r>
+              <w:rPr>
+                <w:rFonts w:ascii="Times New Roman" w:hAnsi="Times New Roman" w:cs="Times New Roman"/>
+                <w:sz w:val="24"/>
+              </w:rPr>
+              <w:t>()</w:t>
+            </w:r>
+          </w:p>
+          <w:p>
+            <w:pPr>
+              <w:rPr>
+                <w:rFonts w:ascii="Times New Roman" w:hAnsi="Times New Roman" w:cs="Times New Roman"/>
+                <w:sz w:val="24"/>
+                <w:lang w:val="en-US"/>
+              </w:rPr>
+            </w:pPr>
+            <w:r>
+              <w:rPr>
+                <w:rFonts w:ascii="Times New Roman" w:hAnsi="Times New Roman" w:cs="Times New Roman"/>
+                <w:sz w:val="24"/>
+                <w:lang w:val="en-US"/>
+              </w:rPr>
+              <w:t>-</w:t>
+            </w:r>
+            <w:proofErr w:type="spellStart"/>
+            <w:proofErr w:type="gramStart"/>
+            <w:r>
+              <w:rPr>
+                <w:rFonts w:ascii="Times New Roman" w:hAnsi="Times New Roman" w:cs="Times New Roman"/>
+                <w:sz w:val="24"/>
+                <w:lang w:val="en-US"/>
+              </w:rPr>
+              <w:t>showClinicHistory</w:t>
+            </w:r>
+            <w:proofErr w:type="spellEnd"/>
+            <w:r>
+              <w:rPr>
+                <w:rFonts w:ascii="Times New Roman" w:hAnsi="Times New Roman" w:cs="Times New Roman"/>
+                <w:sz w:val="24"/>
+                <w:lang w:val="en-US"/>
+              </w:rPr>
+              <w:t>(</w:t>
+            </w:r>
+            <w:proofErr w:type="gramEnd"/>
+            <w:r>
+              <w:rPr>
+                <w:rFonts w:ascii="Times New Roman" w:hAnsi="Times New Roman" w:cs="Times New Roman"/>
+                <w:sz w:val="24"/>
+                <w:lang w:val="en-US"/>
+              </w:rPr>
+              <w:t xml:space="preserve">), </w:t>
+            </w:r>
+            <w:proofErr w:type="spellStart"/>
+            <w:r>
+              <w:rPr>
+                <w:rFonts w:ascii="Times New Roman" w:hAnsi="Times New Roman" w:cs="Times New Roman"/>
+                <w:sz w:val="24"/>
+                <w:lang w:val="en-US"/>
+              </w:rPr>
+              <w:t>showClinicHistory</w:t>
+            </w:r>
+            <w:r>
+              <w:rPr>
+                <w:rFonts w:ascii="Times New Roman" w:hAnsi="Times New Roman" w:cs="Times New Roman"/>
+                <w:sz w:val="24"/>
+                <w:lang w:val="en-US"/>
+              </w:rPr>
+              <w:t>V</w:t>
+            </w:r>
+            <w:proofErr w:type="spellEnd"/>
+            <w:r>
+              <w:rPr>
+                <w:rFonts w:ascii="Times New Roman" w:hAnsi="Times New Roman" w:cs="Times New Roman"/>
+                <w:sz w:val="24"/>
+                <w:lang w:val="en-US"/>
+              </w:rPr>
+              <w:t>(),</w:t>
+            </w:r>
+            <w:r>
+              <w:rPr>
+                <w:rFonts w:ascii="Times New Roman" w:hAnsi="Times New Roman" w:cs="Times New Roman"/>
+                <w:sz w:val="24"/>
+                <w:lang w:val="en-US"/>
+              </w:rPr>
+              <w:t xml:space="preserve"> </w:t>
+            </w:r>
+            <w:proofErr w:type="spellStart"/>
+            <w:r>
+              <w:rPr>
+                <w:rFonts w:ascii="Times New Roman" w:hAnsi="Times New Roman" w:cs="Times New Roman"/>
+                <w:sz w:val="24"/>
+                <w:lang w:val="en-US"/>
+              </w:rPr>
+              <w:t>r</w:t>
+            </w:r>
+            <w:r>
+              <w:rPr>
+                <w:rFonts w:ascii="Times New Roman" w:hAnsi="Times New Roman" w:cs="Times New Roman"/>
+                <w:sz w:val="24"/>
+                <w:lang w:val="en-US"/>
+              </w:rPr>
+              <w:t>eportCH</w:t>
+            </w:r>
+            <w:proofErr w:type="spellEnd"/>
+            <w:r>
+              <w:rPr>
+                <w:rFonts w:ascii="Times New Roman" w:hAnsi="Times New Roman" w:cs="Times New Roman"/>
+                <w:sz w:val="24"/>
+                <w:lang w:val="en-US"/>
+              </w:rPr>
+              <w:t>()</w:t>
+            </w:r>
+          </w:p>
+          <w:p>
+            <w:pPr>
+              <w:rPr>
+                <w:rFonts w:ascii="Times New Roman" w:hAnsi="Times New Roman" w:cs="Times New Roman"/>
+                <w:sz w:val="24"/>
+                <w:lang w:val="en-US"/>
+              </w:rPr>
+            </w:pPr>
+            <w:r>
+              <w:rPr>
+                <w:rFonts w:ascii="Times New Roman" w:hAnsi="Times New Roman" w:cs="Times New Roman"/>
+                <w:sz w:val="24"/>
+                <w:lang w:val="en-US"/>
+              </w:rPr>
+              <w:t xml:space="preserve">- </w:t>
+            </w:r>
+            <w:proofErr w:type="spellStart"/>
+            <w:r>
+              <w:rPr>
+                <w:rFonts w:ascii="Times New Roman" w:hAnsi="Times New Roman" w:cs="Times New Roman"/>
+                <w:sz w:val="24"/>
+                <w:lang w:val="en-US"/>
+              </w:rPr>
+              <w:t>changeStateCM</w:t>
+            </w:r>
+            <w:proofErr w:type="spellEnd"/>
+            <w:r>
+              <w:rPr>
+                <w:rFonts w:ascii="Times New Roman" w:hAnsi="Times New Roman" w:cs="Times New Roman"/>
+                <w:sz w:val="24"/>
+                <w:lang w:val="en-US"/>
+              </w:rPr>
+              <w:t>(</w:t>
+            </w:r>
+            <w:proofErr w:type="gramStart"/>
+            <w:r>
+              <w:rPr>
+                <w:rFonts w:ascii="Times New Roman" w:hAnsi="Times New Roman" w:cs="Times New Roman"/>
+                <w:sz w:val="24"/>
+                <w:lang w:val="en-US"/>
+              </w:rPr>
+              <w:t>)</w:t>
+            </w:r>
+            <w:r>
+              <w:rPr>
+                <w:rFonts w:ascii="Times New Roman" w:hAnsi="Times New Roman" w:cs="Times New Roman"/>
+                <w:sz w:val="24"/>
+                <w:lang w:val="en-US"/>
+              </w:rPr>
+              <w:t>,</w:t>
+            </w:r>
+            <w:proofErr w:type="spellStart"/>
+            <w:r>
+              <w:rPr>
+                <w:rFonts w:ascii="Times New Roman" w:hAnsi="Times New Roman" w:cs="Times New Roman"/>
+                <w:sz w:val="24"/>
+                <w:lang w:val="en-US"/>
+              </w:rPr>
+              <w:t>changeStateC</w:t>
+            </w:r>
+            <w:r>
+              <w:rPr>
+                <w:rFonts w:ascii="Times New Roman" w:hAnsi="Times New Roman" w:cs="Times New Roman"/>
+                <w:sz w:val="24"/>
+                <w:lang w:val="en-US"/>
+              </w:rPr>
+              <w:t>V</w:t>
+            </w:r>
+            <w:proofErr w:type="spellEnd"/>
+            <w:proofErr w:type="gramEnd"/>
+            <w:r>
+              <w:rPr>
+                <w:rFonts w:ascii="Times New Roman" w:hAnsi="Times New Roman" w:cs="Times New Roman"/>
+                <w:sz w:val="24"/>
+                <w:lang w:val="en-US"/>
+              </w:rPr>
+              <w:t>()</w:t>
+            </w:r>
+          </w:p>
+        </w:tc>
+        <w:tc>
+          <w:tcPr>
+            <w:tcW w:w="2340" w:type="dxa"/>
+          </w:tcPr>
+          <w:p>
+            <w:pPr>
+              <w:rPr>
+                <w:rFonts w:ascii="Times New Roman" w:hAnsi="Times New Roman" w:cs="Times New Roman"/>
+                <w:sz w:val="24"/>
+                <w:lang w:val="en-US"/>
+              </w:rPr>
+            </w:pPr>
+            <w:r>
+              <w:rPr>
+                <w:rFonts w:ascii="Times New Roman" w:hAnsi="Times New Roman" w:cs="Times New Roman"/>
+                <w:sz w:val="24"/>
+                <w:lang w:val="en-US"/>
+              </w:rPr>
+              <w:t xml:space="preserve"> -Main, Vet, Client</w:t>
+            </w:r>
+          </w:p>
+          <w:p>
+            <w:pPr>
+              <w:rPr>
+                <w:rFonts w:ascii="Times New Roman" w:hAnsi="Times New Roman" w:cs="Times New Roman"/>
+                <w:sz w:val="24"/>
+                <w:lang w:val="en-US"/>
+              </w:rPr>
+            </w:pPr>
+          </w:p>
+          <w:p>
+            <w:pPr>
+              <w:rPr>
+                <w:rFonts w:ascii="Times New Roman" w:hAnsi="Times New Roman" w:cs="Times New Roman"/>
+                <w:sz w:val="24"/>
+                <w:lang w:val="en-US"/>
+              </w:rPr>
+            </w:pPr>
+            <w:r>
+              <w:rPr>
+                <w:rFonts w:ascii="Times New Roman" w:hAnsi="Times New Roman" w:cs="Times New Roman"/>
+                <w:sz w:val="24"/>
+                <w:lang w:val="en-US"/>
+              </w:rPr>
+              <w:t>-Main, Vet</w:t>
+            </w:r>
+          </w:p>
+          <w:p>
+            <w:pPr>
+              <w:rPr>
+                <w:rFonts w:ascii="Times New Roman" w:hAnsi="Times New Roman" w:cs="Times New Roman"/>
+                <w:sz w:val="24"/>
+                <w:lang w:val="en-US"/>
+              </w:rPr>
+            </w:pPr>
+          </w:p>
+          <w:p>
+            <w:pPr>
+              <w:rPr>
+                <w:rFonts w:ascii="Times New Roman" w:hAnsi="Times New Roman" w:cs="Times New Roman"/>
+                <w:sz w:val="24"/>
+                <w:lang w:val="en-US"/>
+              </w:rPr>
+            </w:pPr>
+            <w:r>
+              <w:rPr>
+                <w:rFonts w:ascii="Times New Roman" w:hAnsi="Times New Roman" w:cs="Times New Roman"/>
+                <w:sz w:val="24"/>
+                <w:lang w:val="en-US"/>
+              </w:rPr>
+              <w:t>-Main, Vet</w:t>
+            </w:r>
+          </w:p>
+          <w:p>
+            <w:pPr>
+              <w:rPr>
+                <w:rFonts w:ascii="Times New Roman" w:hAnsi="Times New Roman" w:cs="Times New Roman"/>
+                <w:sz w:val="24"/>
+                <w:lang w:val="en-US"/>
+              </w:rPr>
+            </w:pPr>
+          </w:p>
+          <w:p>
+            <w:pPr>
+              <w:rPr>
+                <w:rFonts w:ascii="Times New Roman" w:hAnsi="Times New Roman" w:cs="Times New Roman"/>
+                <w:sz w:val="24"/>
+                <w:lang w:val="en-US"/>
+              </w:rPr>
+            </w:pPr>
+            <w:r>
+              <w:rPr>
+                <w:rFonts w:ascii="Times New Roman" w:hAnsi="Times New Roman" w:cs="Times New Roman"/>
+                <w:sz w:val="24"/>
+                <w:lang w:val="en-US"/>
+              </w:rPr>
+              <w:t>-Main, Vet, Client</w:t>
+            </w:r>
+          </w:p>
+          <w:p>
+            <w:pPr>
+              <w:rPr>
+                <w:rFonts w:ascii="Times New Roman" w:hAnsi="Times New Roman" w:cs="Times New Roman"/>
+                <w:sz w:val="24"/>
+                <w:lang w:val="en-US"/>
+              </w:rPr>
+            </w:pPr>
+          </w:p>
+          <w:p>
+            <w:pPr>
+              <w:rPr>
+                <w:rFonts w:ascii="Times New Roman" w:hAnsi="Times New Roman" w:cs="Times New Roman"/>
+                <w:sz w:val="24"/>
+                <w:lang w:val="en-US"/>
+              </w:rPr>
+            </w:pPr>
+            <w:r>
+              <w:rPr>
+                <w:rFonts w:ascii="Times New Roman" w:hAnsi="Times New Roman" w:cs="Times New Roman"/>
+                <w:sz w:val="24"/>
+                <w:lang w:val="en-US"/>
+              </w:rPr>
+              <w:t>-Main, Vet, Pet</w:t>
+            </w:r>
+          </w:p>
+          <w:p>
+            <w:pPr>
+              <w:rPr>
+                <w:rFonts w:ascii="Times New Roman" w:hAnsi="Times New Roman" w:cs="Times New Roman"/>
+                <w:sz w:val="24"/>
+                <w:lang w:val="en-US"/>
+              </w:rPr>
+            </w:pPr>
+          </w:p>
+          <w:p>
+            <w:pPr>
+              <w:rPr>
+                <w:rFonts w:ascii="Times New Roman" w:hAnsi="Times New Roman" w:cs="Times New Roman"/>
+                <w:sz w:val="24"/>
+                <w:lang w:val="en-US"/>
+              </w:rPr>
+            </w:pPr>
+            <w:r>
+              <w:rPr>
+                <w:rFonts w:ascii="Times New Roman" w:hAnsi="Times New Roman" w:cs="Times New Roman"/>
+                <w:sz w:val="24"/>
+                <w:lang w:val="en-US"/>
+              </w:rPr>
+              <w:t>-Maim, Vet, Room</w:t>
+            </w:r>
+          </w:p>
+          <w:p>
+            <w:pPr>
+              <w:rPr>
+                <w:rFonts w:ascii="Times New Roman" w:hAnsi="Times New Roman" w:cs="Times New Roman"/>
+                <w:sz w:val="24"/>
+                <w:lang w:val="en-US"/>
+              </w:rPr>
+            </w:pPr>
+          </w:p>
+          <w:p>
+            <w:pPr>
+              <w:rPr>
+                <w:rFonts w:ascii="Times New Roman" w:hAnsi="Times New Roman" w:cs="Times New Roman"/>
+                <w:sz w:val="24"/>
+                <w:lang w:val="en-US"/>
+              </w:rPr>
+            </w:pPr>
+          </w:p>
+          <w:p>
+            <w:pPr>
+              <w:rPr>
+                <w:rFonts w:ascii="Times New Roman" w:hAnsi="Times New Roman" w:cs="Times New Roman"/>
+                <w:sz w:val="24"/>
+                <w:lang w:val="en-US"/>
+              </w:rPr>
+            </w:pPr>
+            <w:r>
+              <w:rPr>
+                <w:rFonts w:ascii="Times New Roman" w:hAnsi="Times New Roman" w:cs="Times New Roman"/>
+                <w:sz w:val="24"/>
+                <w:lang w:val="en-US"/>
+              </w:rPr>
+              <w:t>-Main, Vet</w:t>
+            </w:r>
+            <w:r>
+              <w:rPr>
+                <w:rFonts w:ascii="Times New Roman" w:hAnsi="Times New Roman" w:cs="Times New Roman"/>
+                <w:sz w:val="24"/>
+                <w:lang w:val="en-US"/>
+              </w:rPr>
+              <w:t>, Clinic History</w:t>
+            </w:r>
+            <w:bookmarkStart w:id="0" w:name="_GoBack"/>
+            <w:bookmarkEnd w:id="0"/>
+          </w:p>
+          <w:p>
+            <w:pPr>
+              <w:rPr>
+                <w:rFonts w:ascii="Times New Roman" w:hAnsi="Times New Roman" w:cs="Times New Roman"/>
+                <w:sz w:val="24"/>
+                <w:lang w:val="en-US"/>
+              </w:rPr>
+            </w:pPr>
+          </w:p>
+          <w:p>
+            <w:pPr>
+              <w:rPr>
+                <w:rFonts w:ascii="Times New Roman" w:hAnsi="Times New Roman" w:cs="Times New Roman"/>
+                <w:sz w:val="24"/>
+                <w:lang w:val="en-US"/>
+              </w:rPr>
+            </w:pPr>
+            <w:r>
+              <w:rPr>
+                <w:rFonts w:ascii="Times New Roman" w:hAnsi="Times New Roman" w:cs="Times New Roman"/>
+                <w:sz w:val="24"/>
+                <w:lang w:val="en-US"/>
+              </w:rPr>
+              <w:t>-Main, Vet</w:t>
+            </w:r>
+          </w:p>
+        </w:tc>
+      </w:tr>
+    </w:tbl>
+    <w:p>
+      <w:pPr>
+        <w:spacing w:line="480" w:lineRule="auto"/>
+        <w:rPr>
+          <w:rFonts w:ascii="Times New Roman" w:hAnsi="Times New Roman" w:cs="Times New Roman"/>
+          <w:sz w:val="24"/>
+          <w:lang w:val="en-US"/>
+        </w:rPr>
+      </w:pPr>
+    </w:p>
+    <w:p>
+      <w:pPr>
+        <w:spacing w:line="480" w:lineRule="auto"/>
+        <w:rPr>
+          <w:rFonts w:ascii="Times New Roman" w:hAnsi="Times New Roman" w:cs="Times New Roman"/>
+          <w:sz w:val="24"/>
+          <w:lang w:val="en-US"/>
+        </w:rPr>
+      </w:pPr>
+    </w:p>
+    <w:p>
+      <w:pPr>
+        <w:spacing w:line="480" w:lineRule="auto"/>
+        <w:rPr>
+          <w:rFonts w:ascii="Times New Roman" w:hAnsi="Times New Roman" w:cs="Times New Roman"/>
+          <w:sz w:val="24"/>
+          <w:lang w:val="en-US"/>
+        </w:rPr>
+      </w:pPr>
+    </w:p>
+    <w:p>
+      <w:pPr>
+        <w:spacing w:line="480" w:lineRule="auto"/>
+        <w:rPr>
+          <w:lang w:val="en-US"/>
+        </w:rPr>
+      </w:pPr>
+      <w:r>
+        <w:rPr>
+          <w:rFonts w:ascii="Times New Roman" w:hAnsi="Times New Roman" w:cs="Times New Roman"/>
+          <w:sz w:val="24"/>
+          <w:lang w:val="en-US"/>
         </w:rPr>
         <w:t xml:space="preserve"> </w:t>
       </w:r>
@@ -961,11 +2421,127 @@
       </w:rPr>
     </w:lvl>
   </w:abstractNum>
+  <w:abstractNum w:abstractNumId="2" w15:restartNumberingAfterBreak="0">
+    <w:nsid w:val="78F51D65"/>
+    <w:multiLevelType w:val="hybridMultilevel"/>
+    <w:tmpl w:val="B620A18E"/>
+    <w:lvl w:ilvl="0" w:tplc="240A0001">
+      <w:start w:val="1"/>
+      <w:numFmt w:val="bullet"/>
+      <w:lvlText w:val=""/>
+      <w:lvlJc w:val="left"/>
+      <w:pPr>
+        <w:ind w:left="720" w:hanging="360"/>
+      </w:pPr>
+      <w:rPr>
+        <w:rFonts w:ascii="Symbol" w:hAnsi="Symbol" w:hint="default"/>
+      </w:rPr>
+    </w:lvl>
+    <w:lvl w:ilvl="1" w:tplc="240A0003" w:tentative="1">
+      <w:start w:val="1"/>
+      <w:numFmt w:val="bullet"/>
+      <w:lvlText w:val="o"/>
+      <w:lvlJc w:val="left"/>
+      <w:pPr>
+        <w:ind w:left="1440" w:hanging="360"/>
+      </w:pPr>
+      <w:rPr>
+        <w:rFonts w:ascii="Courier New" w:hAnsi="Courier New" w:cs="Courier New" w:hint="default"/>
+      </w:rPr>
+    </w:lvl>
+    <w:lvl w:ilvl="2" w:tplc="240A0005" w:tentative="1">
+      <w:start w:val="1"/>
+      <w:numFmt w:val="bullet"/>
+      <w:lvlText w:val=""/>
+      <w:lvlJc w:val="left"/>
+      <w:pPr>
+        <w:ind w:left="2160" w:hanging="360"/>
+      </w:pPr>
+      <w:rPr>
+        <w:rFonts w:ascii="Wingdings" w:hAnsi="Wingdings" w:hint="default"/>
+      </w:rPr>
+    </w:lvl>
+    <w:lvl w:ilvl="3" w:tplc="240A0001" w:tentative="1">
+      <w:start w:val="1"/>
+      <w:numFmt w:val="bullet"/>
+      <w:lvlText w:val=""/>
+      <w:lvlJc w:val="left"/>
+      <w:pPr>
+        <w:ind w:left="2880" w:hanging="360"/>
+      </w:pPr>
+      <w:rPr>
+        <w:rFonts w:ascii="Symbol" w:hAnsi="Symbol" w:hint="default"/>
+      </w:rPr>
+    </w:lvl>
+    <w:lvl w:ilvl="4" w:tplc="240A0003" w:tentative="1">
+      <w:start w:val="1"/>
+      <w:numFmt w:val="bullet"/>
+      <w:lvlText w:val="o"/>
+      <w:lvlJc w:val="left"/>
+      <w:pPr>
+        <w:ind w:left="3600" w:hanging="360"/>
+      </w:pPr>
+      <w:rPr>
+        <w:rFonts w:ascii="Courier New" w:hAnsi="Courier New" w:cs="Courier New" w:hint="default"/>
+      </w:rPr>
+    </w:lvl>
+    <w:lvl w:ilvl="5" w:tplc="240A0005" w:tentative="1">
+      <w:start w:val="1"/>
+      <w:numFmt w:val="bullet"/>
+      <w:lvlText w:val=""/>
+      <w:lvlJc w:val="left"/>
+      <w:pPr>
+        <w:ind w:left="4320" w:hanging="360"/>
+      </w:pPr>
+      <w:rPr>
+        <w:rFonts w:ascii="Wingdings" w:hAnsi="Wingdings" w:hint="default"/>
+      </w:rPr>
+    </w:lvl>
+    <w:lvl w:ilvl="6" w:tplc="240A0001" w:tentative="1">
+      <w:start w:val="1"/>
+      <w:numFmt w:val="bullet"/>
+      <w:lvlText w:val=""/>
+      <w:lvlJc w:val="left"/>
+      <w:pPr>
+        <w:ind w:left="5040" w:hanging="360"/>
+      </w:pPr>
+      <w:rPr>
+        <w:rFonts w:ascii="Symbol" w:hAnsi="Symbol" w:hint="default"/>
+      </w:rPr>
+    </w:lvl>
+    <w:lvl w:ilvl="7" w:tplc="240A0003" w:tentative="1">
+      <w:start w:val="1"/>
+      <w:numFmt w:val="bullet"/>
+      <w:lvlText w:val="o"/>
+      <w:lvlJc w:val="left"/>
+      <w:pPr>
+        <w:ind w:left="5760" w:hanging="360"/>
+      </w:pPr>
+      <w:rPr>
+        <w:rFonts w:ascii="Courier New" w:hAnsi="Courier New" w:cs="Courier New" w:hint="default"/>
+      </w:rPr>
+    </w:lvl>
+    <w:lvl w:ilvl="8" w:tplc="240A0005" w:tentative="1">
+      <w:start w:val="1"/>
+      <w:numFmt w:val="bullet"/>
+      <w:lvlText w:val=""/>
+      <w:lvlJc w:val="left"/>
+      <w:pPr>
+        <w:ind w:left="6480" w:hanging="360"/>
+      </w:pPr>
+      <w:rPr>
+        <w:rFonts w:ascii="Wingdings" w:hAnsi="Wingdings" w:hint="default"/>
+      </w:rPr>
+    </w:lvl>
+  </w:abstractNum>
   <w:num w:numId="1">
     <w:abstractNumId w:val="0"/>
   </w:num>
   <w:num w:numId="2">
     <w:abstractNumId w:val="1"/>
+  </w:num>
+  <w:num w:numId="3">
+    <w:abstractNumId w:val="2"/>
   </w:num>
 </w:numbering>
 </file>
@@ -1407,6 +2983,25 @@
       <w:contextualSpacing/>
     </w:pPr>
   </w:style>
+  <w:style w:type="table" w:styleId="TableGrid">
+    <w:name w:val="Table Grid"/>
+    <w:basedOn w:val="TableNormal"/>
+    <w:uiPriority w:val="39"/>
+    <w:rsid w:val="00FB6C60"/>
+    <w:pPr>
+      <w:spacing w:after="0" w:line="240" w:lineRule="auto"/>
+    </w:pPr>
+    <w:tblPr>
+      <w:tblBorders>
+        <w:top w:val="single" w:sz="4" w:space="0" w:color="auto"/>
+        <w:left w:val="single" w:sz="4" w:space="0" w:color="auto"/>
+        <w:bottom w:val="single" w:sz="4" w:space="0" w:color="auto"/>
+        <w:right w:val="single" w:sz="4" w:space="0" w:color="auto"/>
+        <w:insideH w:val="single" w:sz="4" w:space="0" w:color="auto"/>
+        <w:insideV w:val="single" w:sz="4" w:space="0" w:color="auto"/>
+      </w:tblBorders>
+    </w:tblPr>
+  </w:style>
 </w:styles>
 </file>
 

</xml_diff>

<commit_message>
"Method to search the disponibility of a room added to Main and Vet Classs and to documentation. Added object and class diagram."
</commit_message>
<xml_diff>
--- a/Documentación del Laboratorio 3.docx
+++ b/Documentación del Laboratorio 3.docx
@@ -1299,6 +1299,13 @@
                 <w:sz w:val="24"/>
               </w:rPr>
             </w:pPr>
+            <w:r>
+              <w:rPr>
+                <w:rFonts w:ascii="Times New Roman" w:hAnsi="Times New Roman" w:cs="Times New Roman"/>
+                <w:sz w:val="24"/>
+              </w:rPr>
+              <w:t>-Buscar disponibilidad de cuarto.</w:t>
+            </w:r>
           </w:p>
         </w:tc>
         <w:tc>
@@ -1310,12 +1317,14 @@
               <w:rPr>
                 <w:rFonts w:ascii="Times New Roman" w:hAnsi="Times New Roman" w:cs="Times New Roman"/>
                 <w:sz w:val="24"/>
-              </w:rPr>
-            </w:pPr>
-            <w:r>
-              <w:rPr>
-                <w:rFonts w:ascii="Times New Roman" w:hAnsi="Times New Roman" w:cs="Times New Roman"/>
-                <w:sz w:val="24"/>
+                <w:lang w:val="en-US"/>
+              </w:rPr>
+            </w:pPr>
+            <w:r>
+              <w:rPr>
+                <w:rFonts w:ascii="Times New Roman" w:hAnsi="Times New Roman" w:cs="Times New Roman"/>
+                <w:sz w:val="24"/>
+                <w:lang w:val="en-US"/>
               </w:rPr>
               <w:t>-</w:t>
             </w:r>
@@ -1325,6 +1334,7 @@
               <w:rPr>
                 <w:rFonts w:ascii="Times New Roman" w:hAnsi="Times New Roman" w:cs="Times New Roman"/>
                 <w:sz w:val="24"/>
+                <w:lang w:val="en-US"/>
               </w:rPr>
               <w:t>addPetM</w:t>
             </w:r>
@@ -1333,6 +1343,7 @@
               <w:rPr>
                 <w:rFonts w:ascii="Times New Roman" w:hAnsi="Times New Roman" w:cs="Times New Roman"/>
                 <w:sz w:val="24"/>
+                <w:lang w:val="en-US"/>
               </w:rPr>
               <w:t>(</w:t>
             </w:r>
@@ -1341,6 +1352,7 @@
               <w:rPr>
                 <w:rFonts w:ascii="Times New Roman" w:hAnsi="Times New Roman" w:cs="Times New Roman"/>
                 <w:sz w:val="24"/>
+                <w:lang w:val="en-US"/>
               </w:rPr>
               <w:t xml:space="preserve">), </w:t>
             </w:r>
@@ -1349,6 +1361,7 @@
               <w:rPr>
                 <w:rFonts w:ascii="Times New Roman" w:hAnsi="Times New Roman" w:cs="Times New Roman"/>
                 <w:sz w:val="24"/>
+                <w:lang w:val="en-US"/>
               </w:rPr>
               <w:t>addPet</w:t>
             </w:r>
@@ -1357,6 +1370,7 @@
               <w:rPr>
                 <w:rFonts w:ascii="Times New Roman" w:hAnsi="Times New Roman" w:cs="Times New Roman"/>
                 <w:sz w:val="24"/>
+                <w:lang w:val="en-US"/>
               </w:rPr>
               <w:t xml:space="preserve">(), </w:t>
             </w:r>
@@ -1365,6 +1379,7 @@
               <w:rPr>
                 <w:rFonts w:ascii="Times New Roman" w:hAnsi="Times New Roman" w:cs="Times New Roman"/>
                 <w:sz w:val="24"/>
+                <w:lang w:val="en-US"/>
               </w:rPr>
               <w:t>addPetC</w:t>
             </w:r>
@@ -1373,6 +1388,7 @@
               <w:rPr>
                 <w:rFonts w:ascii="Times New Roman" w:hAnsi="Times New Roman" w:cs="Times New Roman"/>
                 <w:sz w:val="24"/>
+                <w:lang w:val="en-US"/>
               </w:rPr>
               <w:t>()</w:t>
             </w:r>
@@ -1382,12 +1398,14 @@
               <w:rPr>
                 <w:rFonts w:ascii="Times New Roman" w:hAnsi="Times New Roman" w:cs="Times New Roman"/>
                 <w:sz w:val="24"/>
-              </w:rPr>
-            </w:pPr>
-            <w:r>
-              <w:rPr>
-                <w:rFonts w:ascii="Times New Roman" w:hAnsi="Times New Roman" w:cs="Times New Roman"/>
-                <w:sz w:val="24"/>
+                <w:lang w:val="en-US"/>
+              </w:rPr>
+            </w:pPr>
+            <w:r>
+              <w:rPr>
+                <w:rFonts w:ascii="Times New Roman" w:hAnsi="Times New Roman" w:cs="Times New Roman"/>
+                <w:sz w:val="24"/>
+                <w:lang w:val="en-US"/>
               </w:rPr>
               <w:t xml:space="preserve"> </w:t>
             </w:r>
@@ -1397,12 +1415,14 @@
               <w:rPr>
                 <w:rFonts w:ascii="Times New Roman" w:hAnsi="Times New Roman" w:cs="Times New Roman"/>
                 <w:sz w:val="24"/>
-              </w:rPr>
-            </w:pPr>
-            <w:r>
-              <w:rPr>
-                <w:rFonts w:ascii="Times New Roman" w:hAnsi="Times New Roman" w:cs="Times New Roman"/>
-                <w:sz w:val="24"/>
+                <w:lang w:val="en-US"/>
+              </w:rPr>
+            </w:pPr>
+            <w:r>
+              <w:rPr>
+                <w:rFonts w:ascii="Times New Roman" w:hAnsi="Times New Roman" w:cs="Times New Roman"/>
+                <w:sz w:val="24"/>
+                <w:lang w:val="en-US"/>
               </w:rPr>
               <w:t>-</w:t>
             </w:r>
@@ -1412,6 +1432,7 @@
               <w:rPr>
                 <w:rFonts w:ascii="Times New Roman" w:hAnsi="Times New Roman" w:cs="Times New Roman"/>
                 <w:sz w:val="24"/>
+                <w:lang w:val="en-US"/>
               </w:rPr>
               <w:t>newHospitalizationM</w:t>
             </w:r>
@@ -1420,6 +1441,7 @@
               <w:rPr>
                 <w:rFonts w:ascii="Times New Roman" w:hAnsi="Times New Roman" w:cs="Times New Roman"/>
                 <w:sz w:val="24"/>
+                <w:lang w:val="en-US"/>
               </w:rPr>
               <w:t>(</w:t>
             </w:r>
@@ -1428,6 +1450,7 @@
               <w:rPr>
                 <w:rFonts w:ascii="Times New Roman" w:hAnsi="Times New Roman" w:cs="Times New Roman"/>
                 <w:sz w:val="24"/>
+                <w:lang w:val="en-US"/>
               </w:rPr>
               <w:t xml:space="preserve">), </w:t>
             </w:r>
@@ -1436,6 +1459,7 @@
               <w:rPr>
                 <w:rFonts w:ascii="Times New Roman" w:hAnsi="Times New Roman" w:cs="Times New Roman"/>
                 <w:sz w:val="24"/>
+                <w:lang w:val="en-US"/>
               </w:rPr>
               <w:t>hospitalizationV</w:t>
             </w:r>
@@ -1444,6 +1468,7 @@
               <w:rPr>
                 <w:rFonts w:ascii="Times New Roman" w:hAnsi="Times New Roman" w:cs="Times New Roman"/>
                 <w:sz w:val="24"/>
+                <w:lang w:val="en-US"/>
               </w:rPr>
               <w:t>()</w:t>
             </w:r>
@@ -1902,6 +1927,69 @@
             </w:r>
             <w:proofErr w:type="spellEnd"/>
             <w:proofErr w:type="gramEnd"/>
+            <w:r>
+              <w:rPr>
+                <w:rFonts w:ascii="Times New Roman" w:hAnsi="Times New Roman" w:cs="Times New Roman"/>
+                <w:sz w:val="24"/>
+                <w:lang w:val="en-US"/>
+              </w:rPr>
+              <w:t>()</w:t>
+            </w:r>
+          </w:p>
+          <w:p>
+            <w:pPr>
+              <w:rPr>
+                <w:rFonts w:ascii="Times New Roman" w:hAnsi="Times New Roman" w:cs="Times New Roman"/>
+                <w:sz w:val="24"/>
+                <w:lang w:val="en-US"/>
+              </w:rPr>
+            </w:pPr>
+            <w:r>
+              <w:rPr>
+                <w:rFonts w:ascii="Times New Roman" w:hAnsi="Times New Roman" w:cs="Times New Roman"/>
+                <w:sz w:val="24"/>
+                <w:lang w:val="en-US"/>
+              </w:rPr>
+              <w:t>-</w:t>
+            </w:r>
+            <w:proofErr w:type="spellStart"/>
+            <w:proofErr w:type="gramStart"/>
+            <w:r>
+              <w:rPr>
+                <w:rFonts w:ascii="Times New Roman" w:hAnsi="Times New Roman" w:cs="Times New Roman"/>
+                <w:sz w:val="24"/>
+                <w:lang w:val="en-US"/>
+              </w:rPr>
+              <w:t>busyRoom</w:t>
+            </w:r>
+            <w:proofErr w:type="spellEnd"/>
+            <w:r>
+              <w:rPr>
+                <w:rFonts w:ascii="Times New Roman" w:hAnsi="Times New Roman" w:cs="Times New Roman"/>
+                <w:sz w:val="24"/>
+                <w:lang w:val="en-US"/>
+              </w:rPr>
+              <w:t>(</w:t>
+            </w:r>
+            <w:proofErr w:type="gramEnd"/>
+            <w:r>
+              <w:rPr>
+                <w:rFonts w:ascii="Times New Roman" w:hAnsi="Times New Roman" w:cs="Times New Roman"/>
+                <w:sz w:val="24"/>
+                <w:lang w:val="en-US"/>
+              </w:rPr>
+              <w:t xml:space="preserve">), </w:t>
+            </w:r>
+            <w:proofErr w:type="spellStart"/>
+            <w:r>
+              <w:rPr>
+                <w:rFonts w:ascii="Times New Roman" w:hAnsi="Times New Roman" w:cs="Times New Roman"/>
+                <w:sz w:val="24"/>
+                <w:lang w:val="en-US"/>
+              </w:rPr>
+              <w:t>busyRoomV</w:t>
+            </w:r>
+            <w:proofErr w:type="spellEnd"/>
             <w:r>
               <w:rPr>
                 <w:rFonts w:ascii="Times New Roman" w:hAnsi="Times New Roman" w:cs="Times New Roman"/>
@@ -2060,7 +2148,23 @@
                 <w:sz w:val="24"/>
                 <w:lang w:val="en-US"/>
               </w:rPr>
-              <w:t>-Maim, Vet, Room</w:t>
+              <w:t>-Mai</w:t>
+            </w:r>
+            <w:r>
+              <w:rPr>
+                <w:rFonts w:ascii="Times New Roman" w:hAnsi="Times New Roman" w:cs="Times New Roman"/>
+                <w:sz w:val="24"/>
+                <w:lang w:val="en-US"/>
+              </w:rPr>
+              <w:t>n</w:t>
+            </w:r>
+            <w:r>
+              <w:rPr>
+                <w:rFonts w:ascii="Times New Roman" w:hAnsi="Times New Roman" w:cs="Times New Roman"/>
+                <w:sz w:val="24"/>
+                <w:lang w:val="en-US"/>
+              </w:rPr>
+              <w:t>, Vet, Room</w:t>
             </w:r>
           </w:p>
           <w:p>
@@ -2104,35 +2208,43 @@
                 <w:lang w:val="en-US"/>
               </w:rPr>
               <w:t>, Clinic History</w:t>
+            </w:r>
+          </w:p>
+          <w:p>
+            <w:pPr>
+              <w:rPr>
+                <w:rFonts w:ascii="Times New Roman" w:hAnsi="Times New Roman" w:cs="Times New Roman"/>
+                <w:sz w:val="24"/>
+                <w:lang w:val="en-US"/>
+              </w:rPr>
+            </w:pPr>
+            <w:r>
+              <w:rPr>
+                <w:rFonts w:ascii="Times New Roman" w:hAnsi="Times New Roman" w:cs="Times New Roman"/>
+                <w:sz w:val="24"/>
+                <w:lang w:val="en-US"/>
+              </w:rPr>
+              <w:t>-Main, Vet</w:t>
+            </w:r>
+          </w:p>
+          <w:p>
+            <w:pPr>
+              <w:rPr>
+                <w:rFonts w:ascii="Times New Roman" w:hAnsi="Times New Roman" w:cs="Times New Roman"/>
+                <w:sz w:val="24"/>
+                <w:lang w:val="en-US"/>
+              </w:rPr>
+            </w:pPr>
+            <w:r>
+              <w:rPr>
+                <w:rFonts w:ascii="Times New Roman" w:hAnsi="Times New Roman" w:cs="Times New Roman"/>
+                <w:sz w:val="24"/>
+                <w:lang w:val="en-US"/>
+              </w:rPr>
+              <w:t>-Main, Vet</w:t>
             </w:r>
             <w:bookmarkStart w:id="0" w:name="_GoBack"/>
             <w:bookmarkEnd w:id="0"/>
-          </w:p>
-          <w:p>
-            <w:pPr>
-              <w:rPr>
-                <w:rFonts w:ascii="Times New Roman" w:hAnsi="Times New Roman" w:cs="Times New Roman"/>
-                <w:sz w:val="24"/>
-                <w:lang w:val="en-US"/>
-              </w:rPr>
-            </w:pPr>
-          </w:p>
-          <w:p>
-            <w:pPr>
-              <w:rPr>
-                <w:rFonts w:ascii="Times New Roman" w:hAnsi="Times New Roman" w:cs="Times New Roman"/>
-                <w:sz w:val="24"/>
-                <w:lang w:val="en-US"/>
-              </w:rPr>
-            </w:pPr>
-            <w:r>
-              <w:rPr>
-                <w:rFonts w:ascii="Times New Roman" w:hAnsi="Times New Roman" w:cs="Times New Roman"/>
-                <w:sz w:val="24"/>
-                <w:lang w:val="en-US"/>
-              </w:rPr>
-              <w:t>-Main, Vet</w:t>
-            </w:r>
           </w:p>
         </w:tc>
       </w:tr>

</xml_diff>

<commit_message>
i# Please enter the commit message for your changes. Lines starting "Documentation added on classes Drug, Date and Vet"
</commit_message>
<xml_diff>
--- a/Documentación del Laboratorio 3.docx
+++ b/Documentación del Laboratorio 3.docx
@@ -27,7 +27,31 @@
           <w:szCs w:val="28"/>
           <w:lang w:val="es-ES" w:eastAsia="es-ES"/>
         </w:rPr>
-        <w:t>Documentación del Laboratorio 3</w:t>
+        <w:t>¿</w:t>
+      </w:r>
+      <w:r>
+        <w:rPr>
+          <w:rFonts w:ascii="Times New Roman" w:eastAsia="Times New Roman" w:hAnsi="Times New Roman" w:cs="Times New Roman"/>
+          <w:b/>
+          <w:bCs/>
+          <w:sz w:val="28"/>
+          <w:szCs w:val="28"/>
+          <w:lang w:val="es-ES" w:eastAsia="es-ES"/>
+        </w:rPr>
+        <w:t>Au</w:t>
+      </w:r>
+      <w:bookmarkStart w:id="0" w:name="_GoBack"/>
+      <w:bookmarkEnd w:id="0"/>
+      <w:r>
+        <w:rPr>
+          <w:rFonts w:ascii="Times New Roman" w:eastAsia="Times New Roman" w:hAnsi="Times New Roman" w:cs="Times New Roman"/>
+          <w:b/>
+          <w:bCs/>
+          <w:sz w:val="28"/>
+          <w:szCs w:val="28"/>
+          <w:lang w:val="es-ES" w:eastAsia="es-ES"/>
+        </w:rPr>
+        <w:t>n sigues creyendo todo lo que te dicen?</w:t>
       </w:r>
     </w:p>
     <w:p>
@@ -1478,12 +1502,14 @@
               <w:rPr>
                 <w:rFonts w:ascii="Times New Roman" w:hAnsi="Times New Roman" w:cs="Times New Roman"/>
                 <w:sz w:val="24"/>
-              </w:rPr>
-            </w:pPr>
-            <w:r>
-              <w:rPr>
-                <w:rFonts w:ascii="Times New Roman" w:hAnsi="Times New Roman" w:cs="Times New Roman"/>
-                <w:sz w:val="24"/>
+                <w:lang w:val="en-US"/>
+              </w:rPr>
+            </w:pPr>
+            <w:r>
+              <w:rPr>
+                <w:rFonts w:ascii="Times New Roman" w:hAnsi="Times New Roman" w:cs="Times New Roman"/>
+                <w:sz w:val="24"/>
+                <w:lang w:val="en-US"/>
               </w:rPr>
               <w:t>-</w:t>
             </w:r>
@@ -1493,6 +1519,7 @@
               <w:rPr>
                 <w:rFonts w:ascii="Times New Roman" w:hAnsi="Times New Roman" w:cs="Times New Roman"/>
                 <w:sz w:val="24"/>
+                <w:lang w:val="en-US"/>
               </w:rPr>
               <w:t>newClinicHistory</w:t>
             </w:r>
@@ -1501,6 +1528,7 @@
               <w:rPr>
                 <w:rFonts w:ascii="Times New Roman" w:hAnsi="Times New Roman" w:cs="Times New Roman"/>
                 <w:sz w:val="24"/>
+                <w:lang w:val="en-US"/>
               </w:rPr>
               <w:t>(</w:t>
             </w:r>
@@ -1509,6 +1537,7 @@
               <w:rPr>
                 <w:rFonts w:ascii="Times New Roman" w:hAnsi="Times New Roman" w:cs="Times New Roman"/>
                 <w:sz w:val="24"/>
+                <w:lang w:val="en-US"/>
               </w:rPr>
               <w:t xml:space="preserve">), </w:t>
             </w:r>
@@ -1517,6 +1546,7 @@
               <w:rPr>
                 <w:rFonts w:ascii="Times New Roman" w:hAnsi="Times New Roman" w:cs="Times New Roman"/>
                 <w:sz w:val="24"/>
+                <w:lang w:val="en-US"/>
               </w:rPr>
               <w:t>newClinicHistoryV</w:t>
             </w:r>
@@ -1525,6 +1555,7 @@
               <w:rPr>
                 <w:rFonts w:ascii="Times New Roman" w:hAnsi="Times New Roman" w:cs="Times New Roman"/>
                 <w:sz w:val="24"/>
+                <w:lang w:val="en-US"/>
               </w:rPr>
               <w:t>()</w:t>
             </w:r>
@@ -1534,12 +1565,14 @@
               <w:rPr>
                 <w:rFonts w:ascii="Times New Roman" w:hAnsi="Times New Roman" w:cs="Times New Roman"/>
                 <w:sz w:val="24"/>
-              </w:rPr>
-            </w:pPr>
-            <w:r>
-              <w:rPr>
-                <w:rFonts w:ascii="Times New Roman" w:hAnsi="Times New Roman" w:cs="Times New Roman"/>
-                <w:sz w:val="24"/>
+                <w:lang w:val="en-US"/>
+              </w:rPr>
+            </w:pPr>
+            <w:r>
+              <w:rPr>
+                <w:rFonts w:ascii="Times New Roman" w:hAnsi="Times New Roman" w:cs="Times New Roman"/>
+                <w:sz w:val="24"/>
+                <w:lang w:val="en-US"/>
               </w:rPr>
               <w:t>-</w:t>
             </w:r>
@@ -1549,6 +1582,7 @@
               <w:rPr>
                 <w:rFonts w:ascii="Times New Roman" w:hAnsi="Times New Roman" w:cs="Times New Roman"/>
                 <w:sz w:val="24"/>
+                <w:lang w:val="en-US"/>
               </w:rPr>
               <w:t>searchClientM</w:t>
             </w:r>
@@ -1557,6 +1591,7 @@
               <w:rPr>
                 <w:rFonts w:ascii="Times New Roman" w:hAnsi="Times New Roman" w:cs="Times New Roman"/>
                 <w:sz w:val="24"/>
+                <w:lang w:val="en-US"/>
               </w:rPr>
               <w:t>(</w:t>
             </w:r>
@@ -1565,6 +1600,7 @@
               <w:rPr>
                 <w:rFonts w:ascii="Times New Roman" w:hAnsi="Times New Roman" w:cs="Times New Roman"/>
                 <w:sz w:val="24"/>
+                <w:lang w:val="en-US"/>
               </w:rPr>
               <w:t>)</w:t>
             </w:r>
@@ -1572,6 +1608,7 @@
               <w:rPr>
                 <w:rFonts w:ascii="Times New Roman" w:hAnsi="Times New Roman" w:cs="Times New Roman"/>
                 <w:sz w:val="24"/>
+                <w:lang w:val="en-US"/>
               </w:rPr>
               <w:t xml:space="preserve">, </w:t>
             </w:r>
@@ -1580,6 +1617,7 @@
               <w:rPr>
                 <w:rFonts w:ascii="Times New Roman" w:hAnsi="Times New Roman" w:cs="Times New Roman"/>
                 <w:sz w:val="24"/>
+                <w:lang w:val="en-US"/>
               </w:rPr>
               <w:t>searchClientV</w:t>
             </w:r>
@@ -1588,6 +1626,7 @@
               <w:rPr>
                 <w:rFonts w:ascii="Times New Roman" w:hAnsi="Times New Roman" w:cs="Times New Roman"/>
                 <w:sz w:val="24"/>
+                <w:lang w:val="en-US"/>
               </w:rPr>
               <w:t xml:space="preserve">(), </w:t>
             </w:r>
@@ -1596,6 +1635,7 @@
               <w:rPr>
                 <w:rFonts w:ascii="Times New Roman" w:hAnsi="Times New Roman" w:cs="Times New Roman"/>
                 <w:sz w:val="24"/>
+                <w:lang w:val="en-US"/>
               </w:rPr>
               <w:t>reportClient</w:t>
             </w:r>
@@ -1604,6 +1644,7 @@
               <w:rPr>
                 <w:rFonts w:ascii="Times New Roman" w:hAnsi="Times New Roman" w:cs="Times New Roman"/>
                 <w:sz w:val="24"/>
+                <w:lang w:val="en-US"/>
               </w:rPr>
               <w:t>()</w:t>
             </w:r>
@@ -1613,12 +1654,14 @@
               <w:rPr>
                 <w:rFonts w:ascii="Times New Roman" w:hAnsi="Times New Roman" w:cs="Times New Roman"/>
                 <w:sz w:val="24"/>
-              </w:rPr>
-            </w:pPr>
-            <w:r>
-              <w:rPr>
-                <w:rFonts w:ascii="Times New Roman" w:hAnsi="Times New Roman" w:cs="Times New Roman"/>
-                <w:sz w:val="24"/>
+                <w:lang w:val="en-US"/>
+              </w:rPr>
+            </w:pPr>
+            <w:r>
+              <w:rPr>
+                <w:rFonts w:ascii="Times New Roman" w:hAnsi="Times New Roman" w:cs="Times New Roman"/>
+                <w:sz w:val="24"/>
+                <w:lang w:val="en-US"/>
               </w:rPr>
               <w:t>-</w:t>
             </w:r>
@@ -1628,6 +1671,7 @@
               <w:rPr>
                 <w:rFonts w:ascii="Times New Roman" w:hAnsi="Times New Roman" w:cs="Times New Roman"/>
                 <w:sz w:val="24"/>
+                <w:lang w:val="en-US"/>
               </w:rPr>
               <w:t>searchPetM</w:t>
             </w:r>
@@ -1636,6 +1680,7 @@
               <w:rPr>
                 <w:rFonts w:ascii="Times New Roman" w:hAnsi="Times New Roman" w:cs="Times New Roman"/>
                 <w:sz w:val="24"/>
+                <w:lang w:val="en-US"/>
               </w:rPr>
               <w:t>(</w:t>
             </w:r>
@@ -1644,6 +1689,7 @@
               <w:rPr>
                 <w:rFonts w:ascii="Times New Roman" w:hAnsi="Times New Roman" w:cs="Times New Roman"/>
                 <w:sz w:val="24"/>
+                <w:lang w:val="en-US"/>
               </w:rPr>
               <w:t xml:space="preserve">), </w:t>
             </w:r>
@@ -1652,6 +1698,7 @@
               <w:rPr>
                 <w:rFonts w:ascii="Times New Roman" w:hAnsi="Times New Roman" w:cs="Times New Roman"/>
                 <w:sz w:val="24"/>
+                <w:lang w:val="en-US"/>
               </w:rPr>
               <w:t>searchPetV</w:t>
             </w:r>
@@ -1660,6 +1707,7 @@
               <w:rPr>
                 <w:rFonts w:ascii="Times New Roman" w:hAnsi="Times New Roman" w:cs="Times New Roman"/>
                 <w:sz w:val="24"/>
+                <w:lang w:val="en-US"/>
               </w:rPr>
               <w:t xml:space="preserve">(), </w:t>
             </w:r>
@@ -1668,6 +1716,7 @@
               <w:rPr>
                 <w:rFonts w:ascii="Times New Roman" w:hAnsi="Times New Roman" w:cs="Times New Roman"/>
                 <w:sz w:val="24"/>
+                <w:lang w:val="en-US"/>
               </w:rPr>
               <w:t>reportPet</w:t>
             </w:r>
@@ -1676,6 +1725,7 @@
               <w:rPr>
                 <w:rFonts w:ascii="Times New Roman" w:hAnsi="Times New Roman" w:cs="Times New Roman"/>
                 <w:sz w:val="24"/>
+                <w:lang w:val="en-US"/>
               </w:rPr>
               <w:t>()</w:t>
             </w:r>
@@ -1685,12 +1735,14 @@
               <w:rPr>
                 <w:rFonts w:ascii="Times New Roman" w:hAnsi="Times New Roman" w:cs="Times New Roman"/>
                 <w:sz w:val="24"/>
-              </w:rPr>
-            </w:pPr>
-            <w:r>
-              <w:rPr>
-                <w:rFonts w:ascii="Times New Roman" w:hAnsi="Times New Roman" w:cs="Times New Roman"/>
-                <w:sz w:val="24"/>
+                <w:lang w:val="en-US"/>
+              </w:rPr>
+            </w:pPr>
+            <w:r>
+              <w:rPr>
+                <w:rFonts w:ascii="Times New Roman" w:hAnsi="Times New Roman" w:cs="Times New Roman"/>
+                <w:sz w:val="24"/>
+                <w:lang w:val="en-US"/>
               </w:rPr>
               <w:t>-</w:t>
             </w:r>
@@ -1700,6 +1752,7 @@
               <w:rPr>
                 <w:rFonts w:ascii="Times New Roman" w:hAnsi="Times New Roman" w:cs="Times New Roman"/>
                 <w:sz w:val="24"/>
+                <w:lang w:val="en-US"/>
               </w:rPr>
               <w:t>newHospitalizationM</w:t>
             </w:r>
@@ -1708,6 +1761,7 @@
               <w:rPr>
                 <w:rFonts w:ascii="Times New Roman" w:hAnsi="Times New Roman" w:cs="Times New Roman"/>
                 <w:sz w:val="24"/>
+                <w:lang w:val="en-US"/>
               </w:rPr>
               <w:t>(</w:t>
             </w:r>
@@ -1716,6 +1770,7 @@
               <w:rPr>
                 <w:rFonts w:ascii="Times New Roman" w:hAnsi="Times New Roman" w:cs="Times New Roman"/>
                 <w:sz w:val="24"/>
+                <w:lang w:val="en-US"/>
               </w:rPr>
               <w:t xml:space="preserve">), </w:t>
             </w:r>
@@ -1724,6 +1779,7 @@
               <w:rPr>
                 <w:rFonts w:ascii="Times New Roman" w:hAnsi="Times New Roman" w:cs="Times New Roman"/>
                 <w:sz w:val="24"/>
+                <w:lang w:val="en-US"/>
               </w:rPr>
               <w:t>hospitalizationCost</w:t>
             </w:r>
@@ -1732,6 +1788,7 @@
               <w:rPr>
                 <w:rFonts w:ascii="Times New Roman" w:hAnsi="Times New Roman" w:cs="Times New Roman"/>
                 <w:sz w:val="24"/>
+                <w:lang w:val="en-US"/>
               </w:rPr>
               <w:t xml:space="preserve">(), </w:t>
             </w:r>
@@ -1740,6 +1797,7 @@
               <w:rPr>
                 <w:rFonts w:ascii="Times New Roman" w:hAnsi="Times New Roman" w:cs="Times New Roman"/>
                 <w:sz w:val="24"/>
+                <w:lang w:val="en-US"/>
               </w:rPr>
               <w:t>hospitalizationCostR</w:t>
             </w:r>
@@ -1748,6 +1806,7 @@
               <w:rPr>
                 <w:rFonts w:ascii="Times New Roman" w:hAnsi="Times New Roman" w:cs="Times New Roman"/>
                 <w:sz w:val="24"/>
+                <w:lang w:val="en-US"/>
               </w:rPr>
               <w:t>()</w:t>
             </w:r>
@@ -1803,15 +1862,7 @@
                 <w:sz w:val="24"/>
                 <w:lang w:val="en-US"/>
               </w:rPr>
-              <w:t>showClinicHistory</w:t>
-            </w:r>
-            <w:r>
-              <w:rPr>
-                <w:rFonts w:ascii="Times New Roman" w:hAnsi="Times New Roman" w:cs="Times New Roman"/>
-                <w:sz w:val="24"/>
-                <w:lang w:val="en-US"/>
-              </w:rPr>
-              <w:t>V</w:t>
+              <w:t>showClinicHistoryV</w:t>
             </w:r>
             <w:proofErr w:type="spellEnd"/>
             <w:r>
@@ -1898,15 +1949,7 @@
                 <w:sz w:val="24"/>
                 <w:lang w:val="en-US"/>
               </w:rPr>
-              <w:t>)</w:t>
-            </w:r>
-            <w:r>
-              <w:rPr>
-                <w:rFonts w:ascii="Times New Roman" w:hAnsi="Times New Roman" w:cs="Times New Roman"/>
-                <w:sz w:val="24"/>
-                <w:lang w:val="en-US"/>
-              </w:rPr>
-              <w:t>,</w:t>
+              <w:t>),</w:t>
             </w:r>
             <w:proofErr w:type="spellStart"/>
             <w:r>
@@ -1915,15 +1958,7 @@
                 <w:sz w:val="24"/>
                 <w:lang w:val="en-US"/>
               </w:rPr>
-              <w:t>changeStateC</w:t>
-            </w:r>
-            <w:r>
-              <w:rPr>
-                <w:rFonts w:ascii="Times New Roman" w:hAnsi="Times New Roman" w:cs="Times New Roman"/>
-                <w:sz w:val="24"/>
-                <w:lang w:val="en-US"/>
-              </w:rPr>
-              <w:t>V</w:t>
+              <w:t>changeStateCV</w:t>
             </w:r>
             <w:proofErr w:type="spellEnd"/>
             <w:proofErr w:type="gramEnd"/>
@@ -2243,8 +2278,6 @@
               </w:rPr>
               <w:t>-Main, Vet</w:t>
             </w:r>
-            <w:bookmarkStart w:id="0" w:name="_GoBack"/>
-            <w:bookmarkEnd w:id="0"/>
           </w:p>
         </w:tc>
       </w:tr>

</xml_diff>